<commit_message>
rename the simulation folders. Drafted the consistency proof for the data fusion strategy.
</commit_message>
<xml_diff>
--- a/Distributed Bayesian Filtering.docx
+++ b/Distributed Bayesian Filtering.docx
@@ -6,32 +6,40 @@
       <w:pPr>
         <w:pStyle w:val="MTDisplayEquation"/>
       </w:pPr>
-    </w:p>
+      <w:r>
+        <w:t>Distributed Search based on Bayesian Filtering and Predictive Control</w:t>
+      </w:r>
+    </w:p>
+    <w:p/>
+    <w:p/>
     <w:p>
       <w:pPr>
         <w:pStyle w:val="Heading1"/>
       </w:pPr>
       <w:r>
-        <w:t>Distributed Bayesian Filtering</w:t>
-      </w:r>
-    </w:p>
-    <w:p>
-      <w:r>
-        <w:t xml:space="preserve">Each robot can only communicate with its neighboring agents.  The set of neighbors of the </w:t>
-      </w:r>
-      <w:proofErr w:type="spellStart"/>
-      <w:r>
-        <w:t>ith</w:t>
-      </w:r>
-      <w:proofErr w:type="spellEnd"/>
-      <w:r>
-        <w:t xml:space="preserve"> robot is denoted as </w:t>
-      </w:r>
-      <w:r>
-        <w:rPr>
-          <w:position w:val="-14"/>
-        </w:rPr>
-        <w:object w:dxaOrig="320" w:dyaOrig="420">
+        <w:t>Dynamic model of Robot</w:t>
+      </w:r>
+    </w:p>
+    <w:p>
+      <w:r>
+        <w:t xml:space="preserve">The dynamic model of robot </w:t>
+      </w:r>
+      <w:r>
+        <w:t xml:space="preserve">i </w:t>
+      </w:r>
+      <w:r>
+        <w:t xml:space="preserve">is </w:t>
+      </w:r>
+    </w:p>
+    <w:p>
+      <w:pPr>
+        <w:jc w:val="center"/>
+      </w:pPr>
+      <w:r>
+        <w:rPr>
+          <w:position w:val="-16"/>
+        </w:rPr>
+        <w:object w:dxaOrig="1579" w:dyaOrig="440" w14:anchorId="7B9BC7FA">
           <v:shapetype id="_x0000_t75" coordsize="21600,21600" o:spt="75" o:preferrelative="t" path="m@4@5l@4@11@9@11@9@5xe" filled="f" stroked="f">
             <v:stroke joinstyle="miter"/>
             <v:formulas>
@@ -51,10 +59,82 @@
             <v:path o:extrusionok="f" gradientshapeok="t" o:connecttype="rect"/>
             <o:lock v:ext="edit" aspectratio="t"/>
           </v:shapetype>
-          <v:shape id="_x0000_i1053" type="#_x0000_t75" style="width:16pt;height:21pt" o:ole="">
+          <v:shape id="_x0000_i1025" type="#_x0000_t75" style="width:79pt;height:22pt" o:ole="">
             <v:imagedata r:id="rId7" o:title=""/>
           </v:shape>
-          <o:OLEObject Type="Embed" ProgID="Equation.DSMT4" ShapeID="_x0000_i1053" DrawAspect="Content" ObjectID="_1370542890" r:id="rId8"/>
+          <o:OLEObject Type="Embed" ProgID="Equation.DSMT4" ShapeID="_x0000_i1025" DrawAspect="Content" ObjectID="_1373556044" r:id="rId8"/>
+        </w:object>
+      </w:r>
+    </w:p>
+    <w:p>
+      <w:r>
+        <w:t xml:space="preserve">where </w:t>
+      </w:r>
+      <w:r>
+        <w:rPr>
+          <w:position w:val="-12"/>
+        </w:rPr>
+        <w:object w:dxaOrig="279" w:dyaOrig="380" w14:anchorId="2253BC41">
+          <v:shape id="_x0000_i1026" type="#_x0000_t75" style="width:14pt;height:19pt" o:ole="">
+            <v:imagedata r:id="rId9" o:title=""/>
+          </v:shape>
+          <o:OLEObject Type="Embed" ProgID="Equation.DSMT4" ShapeID="_x0000_i1026" DrawAspect="Content" ObjectID="_1373556045" r:id="rId10"/>
+        </w:object>
+      </w:r>
+      <w:r>
+        <w:t xml:space="preserve"> and </w:t>
+      </w:r>
+      <w:r>
+        <w:rPr>
+          <w:position w:val="-12"/>
+        </w:rPr>
+        <w:object w:dxaOrig="260" w:dyaOrig="380" w14:anchorId="0169DBF7">
+          <v:shape id="_x0000_i1027" type="#_x0000_t75" style="width:13pt;height:19pt" o:ole="">
+            <v:imagedata r:id="rId11" o:title=""/>
+          </v:shape>
+          <o:OLEObject Type="Embed" ProgID="Equation.DSMT4" ShapeID="_x0000_i1027" DrawAspect="Content" ObjectID="_1373556046" r:id="rId12"/>
+        </w:object>
+      </w:r>
+      <w:r>
+        <w:t xml:space="preserve"> is the state of i robot, </w:t>
+      </w:r>
+      <w:r>
+        <w:rPr>
+          <w:position w:val="-14"/>
+        </w:rPr>
+        <w:object w:dxaOrig="620" w:dyaOrig="400" w14:anchorId="552837BE">
+          <v:shape id="_x0000_i1028" type="#_x0000_t75" style="width:31pt;height:20pt" o:ole="">
+            <v:imagedata r:id="rId13" o:title=""/>
+          </v:shape>
+          <o:OLEObject Type="Embed" ProgID="Equation.DSMT4" ShapeID="_x0000_i1028" DrawAspect="Content" ObjectID="_1373556047" r:id="rId14"/>
+        </w:object>
+      </w:r>
+      <w:r>
+        <w:t xml:space="preserve"> can be either homogeneous or heterogeneous.  </w:t>
+      </w:r>
+    </w:p>
+    <w:p/>
+    <w:p>
+      <w:pPr>
+        <w:pStyle w:val="Heading1"/>
+      </w:pPr>
+      <w:r>
+        <w:t>Distributed Bayesian Filtering</w:t>
+      </w:r>
+    </w:p>
+    <w:p>
+      <w:r>
+        <w:t xml:space="preserve">Each robot can only communicate with its neighboring agents.  The set of neighbors of the ith robot is denoted as </w:t>
+      </w:r>
+      <w:r>
+        <w:rPr>
+          <w:position w:val="-12"/>
+        </w:rPr>
+        <w:object w:dxaOrig="320" w:dyaOrig="360" w14:anchorId="02EF69E4">
+          <v:shape id="_x0000_i1029" type="#_x0000_t75" style="width:16pt;height:18pt" o:ole="">
+            <v:imagedata r:id="rId15" o:title=""/>
+          </v:shape>
+          <o:OLEObject Type="Embed" ProgID="Equation.DSMT4" ShapeID="_x0000_i1029" DrawAspect="Content" ObjectID="_1373556048" r:id="rId16"/>
         </w:object>
       </w:r>
       <w:r>
@@ -62,621 +142,1944 @@
       </w:r>
       <w:r>
         <w:rPr>
+          <w:position w:val="-12"/>
+        </w:rPr>
+        <w:object w:dxaOrig="320" w:dyaOrig="360" w14:anchorId="35BE040E">
+          <v:shape id="_x0000_i1030" type="#_x0000_t75" style="width:16pt;height:18pt" o:ole="">
+            <v:imagedata r:id="rId17" o:title=""/>
+          </v:shape>
+          <o:OLEObject Type="Embed" ProgID="Equation.DSMT4" ShapeID="_x0000_i1030" DrawAspect="Content" ObjectID="_1373556049" r:id="rId18"/>
+        </w:object>
+      </w:r>
+      <w:r>
+        <w:t xml:space="preserve"> is </w:t>
+      </w:r>
+      <w:r>
+        <w:rPr>
+          <w:position w:val="-12"/>
+        </w:rPr>
+        <w:object w:dxaOrig="859" w:dyaOrig="360" w14:anchorId="55AE57B7">
+          <v:shape id="_x0000_i1031" type="#_x0000_t75" style="width:43pt;height:18pt" o:ole="">
+            <v:imagedata r:id="rId19" o:title=""/>
+          </v:shape>
+          <o:OLEObject Type="Embed" ProgID="Equation.DSMT4" ShapeID="_x0000_i1031" DrawAspect="Content" ObjectID="_1373556050" r:id="rId20"/>
+        </w:object>
+      </w:r>
+      <w:r>
+        <w:t>. The exchanged information is limited to the observation of each robot.</w:t>
+      </w:r>
+      <w:r>
+        <w:t xml:space="preserve"> Each robot has its individual estimation of the target PDF. Considering the limit of the communication range and bandwidth, no PDF is allowed to be transmitted. The individual PDF of robot i is initialized by the prior function </w:t>
+      </w:r>
+      <w:r>
+        <w:rPr>
+          <w:position w:val="-12"/>
+        </w:rPr>
+        <w:object w:dxaOrig="1800" w:dyaOrig="380" w14:anchorId="1C67F507">
+          <v:shape id="_x0000_i1032" type="#_x0000_t75" style="width:90pt;height:19pt" o:ole="">
+            <v:imagedata r:id="rId21" o:title=""/>
+          </v:shape>
+          <o:OLEObject Type="Embed" ProgID="Equation.DSMT4" ShapeID="_x0000_i1032" DrawAspect="Content" ObjectID="_1373556051" r:id="rId22"/>
+        </w:object>
+      </w:r>
+      <w:r>
+        <w:t xml:space="preserve"> at time k=0, given all available prior information including past experience and domain knowledge. Once determining the prior distribution, the </w:t>
+      </w:r>
+      <w:r>
+        <w:t>ith individual</w:t>
+      </w:r>
+      <w:r>
+        <w:t xml:space="preserve"> PDF at time k, </w:t>
+      </w:r>
+      <w:r>
+        <w:rPr>
+          <w:position w:val="-12"/>
+        </w:rPr>
+        <w:object w:dxaOrig="1080" w:dyaOrig="380" w14:anchorId="5B2FD672">
+          <v:shape id="_x0000_i1033" type="#_x0000_t75" style="width:54pt;height:19pt" o:ole="">
+            <v:imagedata r:id="rId23" o:title=""/>
+          </v:shape>
+          <o:OLEObject Type="Embed" ProgID="Equation.DSMT4" ShapeID="_x0000_i1033" DrawAspect="Content" ObjectID="_1373556052" r:id="rId24"/>
+        </w:object>
+      </w:r>
+      <w:r>
+        <w:t xml:space="preserve">, can be estimated recursively by distributed Bayesian filter based on measurements from </w:t>
+      </w:r>
+      <w:r>
+        <w:t xml:space="preserve">the </w:t>
+      </w:r>
+      <w:r>
+        <w:t xml:space="preserve">neighborhood </w:t>
+      </w:r>
+      <w:r>
+        <w:rPr>
+          <w:position w:val="-12"/>
+        </w:rPr>
+        <w:object w:dxaOrig="320" w:dyaOrig="360" w14:anchorId="5542C980">
+          <v:shape id="_x0000_i1034" type="#_x0000_t75" style="width:16pt;height:18pt" o:ole="">
+            <v:imagedata r:id="rId25" o:title=""/>
+          </v:shape>
+          <o:OLEObject Type="Embed" ProgID="Equation.DSMT4" ShapeID="_x0000_i1034" DrawAspect="Content" ObjectID="_1373556053" r:id="rId26"/>
+        </w:object>
+      </w:r>
+      <w:r>
+        <w:t>of robot i.</w:t>
+      </w:r>
+      <w:r>
+        <w:t xml:space="preserve"> The upper-script T represents the target, whose position is unknown for robots. </w:t>
+      </w:r>
+    </w:p>
+    <w:p>
+      <w:pPr>
+        <w:pStyle w:val="Heading2"/>
+      </w:pPr>
+      <w:r>
+        <w:t>Prediction</w:t>
+      </w:r>
+    </w:p>
+    <w:p>
+      <w:r>
+        <w:t xml:space="preserve">Suppose the system is at time step k-1 and the latest update for ith individual PDF is </w:t>
+      </w:r>
+    </w:p>
+    <w:p>
+      <w:r>
+        <w:rPr>
+          <w:position w:val="-12"/>
+        </w:rPr>
+        <w:object w:dxaOrig="1280" w:dyaOrig="380" w14:anchorId="7E391787">
+          <v:shape id="_x0000_i1035" type="#_x0000_t75" style="width:64pt;height:19pt" o:ole="">
+            <v:imagedata r:id="rId27" o:title=""/>
+          </v:shape>
+          <o:OLEObject Type="Embed" ProgID="Equation.DSMT4" ShapeID="_x0000_i1035" DrawAspect="Content" ObjectID="_1373556054" r:id="rId28"/>
+        </w:object>
+      </w:r>
+      <w:r>
+        <w:t>. The prior PDF is predicted forward to time step k by using the Chapman-Kolmogorov equation:</w:t>
+      </w:r>
+    </w:p>
+    <w:p>
+      <w:pPr>
+        <w:pStyle w:val="MTDisplayEquation"/>
+        <w:jc w:val="center"/>
+      </w:pPr>
+      <w:r>
+        <w:rPr>
+          <w:position w:val="-18"/>
+        </w:rPr>
+        <w:object w:dxaOrig="4260" w:dyaOrig="480" w14:anchorId="6F4882B0">
+          <v:shape id="_x0000_i1036" type="#_x0000_t75" style="width:213pt;height:24pt" o:ole="">
+            <v:imagedata r:id="rId29" o:title=""/>
+          </v:shape>
+          <o:OLEObject Type="Embed" ProgID="Equation.DSMT4" ShapeID="_x0000_i1036" DrawAspect="Content" ObjectID="_1373556055" r:id="rId30"/>
+        </w:object>
+      </w:r>
+    </w:p>
+    <w:p>
+      <w:r>
+        <w:t xml:space="preserve">where </w:t>
+      </w:r>
+      <w:r>
+        <w:rPr>
+          <w:position w:val="-12"/>
+        </w:rPr>
+        <w:object w:dxaOrig="1140" w:dyaOrig="380" w14:anchorId="4BCA8276">
+          <v:shape id="_x0000_i1037" type="#_x0000_t75" style="width:57pt;height:19pt" o:ole="">
+            <v:imagedata r:id="rId31" o:title=""/>
+          </v:shape>
+          <o:OLEObject Type="Embed" ProgID="Equation.DSMT4" ShapeID="_x0000_i1037" DrawAspect="Content" ObjectID="_1373556056" r:id="rId32"/>
+        </w:object>
+      </w:r>
+      <w:r>
+        <w:t xml:space="preserve"> is a probabilistic Markov motion model of target, independent of robot states. This model describes the state transition probability of the target from the prior state</w:t>
+      </w:r>
+      <w:r>
+        <w:rPr>
+          <w:position w:val="-12"/>
+        </w:rPr>
+        <w:object w:dxaOrig="440" w:dyaOrig="380" w14:anchorId="32FBD1B1">
+          <v:shape id="_x0000_i1038" type="#_x0000_t75" style="width:22pt;height:19pt" o:ole="">
+            <v:imagedata r:id="rId33" o:title=""/>
+          </v:shape>
+          <o:OLEObject Type="Embed" ProgID="Equation.DSMT4" ShapeID="_x0000_i1038" DrawAspect="Content" ObjectID="_1373556057" r:id="rId34"/>
+        </w:object>
+      </w:r>
+      <w:r>
+        <w:t xml:space="preserve">to the destination state </w:t>
+      </w:r>
+      <w:r>
+        <w:rPr>
+          <w:position w:val="-12"/>
+        </w:rPr>
+        <w:object w:dxaOrig="300" w:dyaOrig="380" w14:anchorId="01A85191">
+          <v:shape id="_x0000_i1039" type="#_x0000_t75" style="width:15pt;height:19pt" o:ole="">
+            <v:imagedata r:id="rId35" o:title=""/>
+          </v:shape>
+          <o:OLEObject Type="Embed" ProgID="Equation.DSMT4" ShapeID="_x0000_i1039" DrawAspect="Content" ObjectID="_1373556058" r:id="rId36"/>
+        </w:object>
+      </w:r>
+      <w:r>
+        <w:t xml:space="preserve">. For a static target, </w:t>
+      </w:r>
+    </w:p>
+    <w:p>
+      <w:pPr>
+        <w:jc w:val="center"/>
+      </w:pPr>
+      <w:r>
+        <w:rPr>
+          <w:position w:val="-42"/>
+        </w:rPr>
+        <w:object w:dxaOrig="3240" w:dyaOrig="960" w14:anchorId="314DC81F">
+          <v:shape id="_x0000_i1081" type="#_x0000_t75" style="width:162pt;height:48pt" o:ole="">
+            <v:imagedata r:id="rId37" o:title=""/>
+          </v:shape>
+          <o:OLEObject Type="Embed" ProgID="Equation.DSMT4" ShapeID="_x0000_i1081" DrawAspect="Content" ObjectID="_1373556059" r:id="rId38"/>
+        </w:object>
+      </w:r>
+    </w:p>
+    <w:p>
+      <w:r>
+        <w:t xml:space="preserve">and the above equation can be reduced to </w:t>
+      </w:r>
+      <w:r>
+        <w:rPr>
+          <w:position w:val="-12"/>
+        </w:rPr>
+        <w:object w:dxaOrig="2600" w:dyaOrig="380" w14:anchorId="100319B1">
+          <v:shape id="_x0000_i1041" type="#_x0000_t75" style="width:130pt;height:19pt" o:ole="">
+            <v:imagedata r:id="rId39" o:title=""/>
+          </v:shape>
+          <o:OLEObject Type="Embed" ProgID="Equation.DSMT4" ShapeID="_x0000_i1041" DrawAspect="Content" ObjectID="_1373556060" r:id="rId40"/>
+        </w:object>
+      </w:r>
+      <w:r>
+        <w:t>.</w:t>
+      </w:r>
+    </w:p>
+    <w:p>
+      <w:pPr>
+        <w:pStyle w:val="Heading2"/>
+      </w:pPr>
+      <w:r>
+        <w:lastRenderedPageBreak/>
+        <w:t>Updating</w:t>
+      </w:r>
+    </w:p>
+    <w:p>
+      <w:pPr>
+        <w:pStyle w:val="MTDisplayEquation"/>
+      </w:pPr>
+      <w:r>
+        <w:t xml:space="preserve">At time step k, the neighbors of the ith robot, denoted as </w:t>
+      </w:r>
+      <w:r>
+        <w:rPr>
+          <w:position w:val="-12"/>
+        </w:rPr>
+        <w:object w:dxaOrig="320" w:dyaOrig="360" w14:anchorId="61FD64C4">
+          <v:shape id="_x0000_i1042" type="#_x0000_t75" style="width:16pt;height:18pt" o:ole="">
+            <v:imagedata r:id="rId41" o:title=""/>
+          </v:shape>
+          <o:OLEObject Type="Embed" ProgID="Equation.DSMT4" ShapeID="_x0000_i1042" DrawAspect="Content" ObjectID="_1373556061" r:id="rId42"/>
+        </w:object>
+      </w:r>
+      <w:r>
+        <w:t xml:space="preserve">, </w:t>
+      </w:r>
+      <w:r>
+        <w:t xml:space="preserve">the observation of robot i is </w:t>
+      </w:r>
+      <w:r>
+        <w:rPr>
           <w:position w:val="-14"/>
         </w:rPr>
-        <w:object w:dxaOrig="320" w:dyaOrig="420">
-          <v:shape id="_x0000_i1151" type="#_x0000_t75" style="width:16pt;height:21pt" o:ole="">
-            <v:imagedata r:id="rId9" o:title=""/>
-          </v:shape>
-          <o:OLEObject Type="Embed" ProgID="Equation.DSMT4" ShapeID="_x0000_i1151" DrawAspect="Content" ObjectID="_1370542891" r:id="rId10"/>
-        </w:object>
-      </w:r>
-      <w:r>
-        <w:t xml:space="preserve"> is </w:t>
+        <w:object w:dxaOrig="320" w:dyaOrig="420" w14:anchorId="510FA402">
+          <v:shape id="_x0000_i1043" type="#_x0000_t75" style="width:16pt;height:21pt" o:ole="">
+            <v:imagedata r:id="rId43" o:title=""/>
+          </v:shape>
+          <o:OLEObject Type="Embed" ProgID="Equation.DSMT4" ShapeID="_x0000_i1043" DrawAspect="Content" ObjectID="_1373556062" r:id="rId44"/>
+        </w:object>
+      </w:r>
+      <w:r>
+        <w:t xml:space="preserve"> and its corresponding observation probability for given target state </w:t>
+      </w:r>
+      <w:r>
+        <w:rPr>
+          <w:position w:val="-12"/>
+        </w:rPr>
+        <w:object w:dxaOrig="300" w:dyaOrig="380" w14:anchorId="6013B8FE">
+          <v:shape id="_x0000_i1044" type="#_x0000_t75" style="width:15pt;height:19pt" o:ole="">
+            <v:imagedata r:id="rId45" o:title=""/>
+          </v:shape>
+          <o:OLEObject Type="Embed" ProgID="Equation.DSMT4" ShapeID="_x0000_i1044" DrawAspect="Content" ObjectID="_1373556063" r:id="rId46"/>
+        </w:object>
+      </w:r>
+      <w:r>
+        <w:t xml:space="preserve"> , is denoted as </w:t>
+      </w:r>
+      <w:r>
+        <w:rPr>
+          <w:position w:val="-12"/>
+        </w:rPr>
+        <w:object w:dxaOrig="980" w:dyaOrig="380" w14:anchorId="6FACC110">
+          <v:shape id="_x0000_i1045" type="#_x0000_t75" style="width:49pt;height:19pt" o:ole="">
+            <v:imagedata r:id="rId47" o:title=""/>
+          </v:shape>
+          <o:OLEObject Type="Embed" ProgID="Equation.DSMT4" ShapeID="_x0000_i1045" DrawAspect="Content" ObjectID="_1373556064" r:id="rId48"/>
+        </w:object>
+      </w:r>
+      <w:r>
+        <w:t xml:space="preserve"> . This is referred to as the observation likelihood for a fixed </w:t>
       </w:r>
       <w:r>
         <w:rPr>
           <w:position w:val="-14"/>
         </w:rPr>
-        <w:object w:dxaOrig="840" w:dyaOrig="420">
-          <v:shape id="_x0000_i1150" type="#_x0000_t75" style="width:42pt;height:21pt" o:ole="">
-            <v:imagedata r:id="rId11" o:title=""/>
-          </v:shape>
-          <o:OLEObject Type="Embed" ProgID="Equation.DSMT4" ShapeID="_x0000_i1150" DrawAspect="Content" ObjectID="_1370542892" r:id="rId12"/>
-        </w:object>
-      </w:r>
-      <w:r>
-        <w:t>. The exchanged information is limited to the observation of each robot.</w:t>
-      </w:r>
-      <w:r>
-        <w:t xml:space="preserve"> Each robot has its individual estimation of the target PDF. Considering the limit of the communication range and bandwidth, no PDF </w:t>
-      </w:r>
-      <w:proofErr w:type="gramStart"/>
-      <w:r>
-        <w:t>is allowed to be transmitted</w:t>
-      </w:r>
-      <w:proofErr w:type="gramEnd"/>
-      <w:r>
-        <w:t xml:space="preserve">. The individual PDF of robot </w:t>
-      </w:r>
-      <w:proofErr w:type="spellStart"/>
-      <w:r>
-        <w:t>i</w:t>
-      </w:r>
-      <w:proofErr w:type="spellEnd"/>
-      <w:r>
-        <w:t xml:space="preserve"> is initialized by the prior function </w:t>
-      </w:r>
+        <w:object w:dxaOrig="280" w:dyaOrig="420" w14:anchorId="51776604">
+          <v:shape id="_x0000_i1046" type="#_x0000_t75" style="width:14pt;height:21pt" o:ole="">
+            <v:imagedata r:id="rId49" o:title=""/>
+          </v:shape>
+          <o:OLEObject Type="Embed" ProgID="Equation.DSMT4" ShapeID="_x0000_i1046" DrawAspect="Content" ObjectID="_1373556065" r:id="rId50"/>
+        </w:object>
+      </w:r>
+      <w:r>
+        <w:t xml:space="preserve">. It is assumed that all observations are conditionally independent given the current state. Then the target PDF is updated by using the Bayes rule: </w:t>
+      </w:r>
+    </w:p>
+    <w:p>
+      <w:pPr>
+        <w:pStyle w:val="MTDisplayEquation"/>
+      </w:pPr>
+      <w:r>
+        <w:tab/>
+      </w:r>
+      <w:r>
+        <w:rPr>
+          <w:position w:val="-32"/>
+        </w:rPr>
+        <w:object w:dxaOrig="3860" w:dyaOrig="720" w14:anchorId="6C91942C">
+          <v:shape id="_x0000_i1047" type="#_x0000_t75" style="width:193pt;height:36pt" o:ole="">
+            <v:imagedata r:id="rId51" o:title=""/>
+          </v:shape>
+          <o:OLEObject Type="Embed" ProgID="Equation.DSMT4" ShapeID="_x0000_i1047" DrawAspect="Content" ObjectID="_1373556066" r:id="rId52"/>
+        </w:object>
+      </w:r>
+      <w:r>
+        <w:t xml:space="preserve"> </w:t>
+      </w:r>
+    </w:p>
+    <w:p>
       <w:r>
         <w:rPr>
           <w:position w:val="-14"/>
         </w:rPr>
-        <w:object w:dxaOrig="1720" w:dyaOrig="420">
-          <v:shape id="_x0000_i1059" type="#_x0000_t75" style="width:86pt;height:21pt" o:ole="">
-            <v:imagedata r:id="rId13" o:title=""/>
-          </v:shape>
-          <o:OLEObject Type="Embed" ProgID="Equation.DSMT4" ShapeID="_x0000_i1059" DrawAspect="Content" ObjectID="_1370542893" r:id="rId14"/>
-        </w:object>
-      </w:r>
-      <w:r>
-        <w:t xml:space="preserve"> at time k=0, given all available prior information including past experience and domain knowledge. Once determining the prior distribution, the </w:t>
-      </w:r>
-      <w:proofErr w:type="spellStart"/>
-      <w:r>
-        <w:t>ith</w:t>
-      </w:r>
-      <w:proofErr w:type="spellEnd"/>
-      <w:r>
-        <w:t xml:space="preserve"> individual</w:t>
-      </w:r>
-      <w:r>
-        <w:t xml:space="preserve"> PDF at time k, </w:t>
+        <w:object w:dxaOrig="280" w:dyaOrig="420" w14:anchorId="27EE4B54">
+          <v:shape id="_x0000_i1048" type="#_x0000_t75" style="width:14pt;height:21pt" o:ole="">
+            <v:imagedata r:id="rId53" o:title=""/>
+          </v:shape>
+          <o:OLEObject Type="Embed" ProgID="Equation.DSMT4" ShapeID="_x0000_i1048" DrawAspect="Content" ObjectID="_1373556067" r:id="rId54"/>
+        </w:object>
+      </w:r>
+      <w:r>
+        <w:t xml:space="preserve"> is a normalization factor, given by:</w:t>
+      </w:r>
+    </w:p>
+    <w:p>
+      <w:pPr>
+        <w:jc w:val="center"/>
+      </w:pPr>
+      <w:r>
+        <w:rPr>
+          <w:position w:val="-32"/>
+        </w:rPr>
+        <w:object w:dxaOrig="3600" w:dyaOrig="720" w14:anchorId="7BCCAC5B">
+          <v:shape id="_x0000_i1049" type="#_x0000_t75" style="width:180pt;height:36pt" o:ole="">
+            <v:imagedata r:id="rId55" o:title=""/>
+          </v:shape>
+          <o:OLEObject Type="Embed" ProgID="Equation.DSMT4" ShapeID="_x0000_i1049" DrawAspect="Content" ObjectID="_1373556068" r:id="rId56"/>
+        </w:object>
+      </w:r>
+      <w:r>
+        <w:t>.</w:t>
+      </w:r>
+    </w:p>
+    <w:p>
+      <w:pPr>
+        <w:pStyle w:val="Heading2"/>
+      </w:pPr>
+      <w:r>
+        <w:t>Consensus algorithm for measurement fusion</w:t>
+      </w:r>
+    </w:p>
+    <w:p>
+      <w:r>
+        <w:t xml:space="preserve">We are interested in distributed computation for the following quantity that depends on the measurements in </w:t>
+      </w:r>
+      <w:r>
+        <w:rPr>
+          <w:position w:val="-12"/>
+        </w:rPr>
+        <w:object w:dxaOrig="320" w:dyaOrig="360" w14:anchorId="75FD0CE7">
+          <v:shape id="_x0000_i1050" type="#_x0000_t75" style="width:16pt;height:18pt" o:ole="">
+            <v:imagedata r:id="rId57" o:title=""/>
+          </v:shape>
+          <o:OLEObject Type="Embed" ProgID="Equation.DSMT4" ShapeID="_x0000_i1050" DrawAspect="Content" ObjectID="_1373556069" r:id="rId58"/>
+        </w:object>
+      </w:r>
+      <w:r>
+        <w:t>:</w:t>
+      </w:r>
+      <w:r>
+        <w:t xml:space="preserve"> </w:t>
+      </w:r>
+    </w:p>
+    <w:p>
+      <w:pPr>
+        <w:jc w:val="center"/>
+      </w:pPr>
+      <w:r>
+        <w:rPr>
+          <w:position w:val="-32"/>
+        </w:rPr>
+        <w:object w:dxaOrig="2040" w:dyaOrig="720" w14:anchorId="07E4DEDA">
+          <v:shape id="_x0000_i1051" type="#_x0000_t75" style="width:102pt;height:36pt" o:ole="">
+            <v:imagedata r:id="rId59" o:title=""/>
+          </v:shape>
+          <o:OLEObject Type="Embed" ProgID="Equation.DSMT4" ShapeID="_x0000_i1051" DrawAspect="Content" ObjectID="_1373556070" r:id="rId60"/>
+        </w:object>
+      </w:r>
+      <w:r>
+        <w:t>.</w:t>
+      </w:r>
+    </w:p>
+    <w:p>
+      <w:r>
+        <w:t>Let’s define the log-likelihood of the conditional probability</w:t>
       </w:r>
       <w:r>
         <w:rPr>
           <w:position w:val="-14"/>
         </w:rPr>
-        <w:object w:dxaOrig="1060" w:dyaOrig="440">
-          <v:shape id="_x0000_i1083" type="#_x0000_t75" style="width:53pt;height:22pt" o:ole="">
-            <v:imagedata r:id="rId15" o:title=""/>
-          </v:shape>
-          <o:OLEObject Type="Embed" ProgID="Equation.DSMT4" ShapeID="_x0000_i1083" DrawAspect="Content" ObjectID="_1370542894" r:id="rId16"/>
-        </w:object>
-      </w:r>
-      <w:r>
-        <w:t xml:space="preserve">, can be estimated recursively by distributed Bayesian filter based on measurements from </w:t>
+        <w:object w:dxaOrig="2240" w:dyaOrig="400" w14:anchorId="7245F815">
+          <v:shape id="_x0000_i1052" type="#_x0000_t75" style="width:112pt;height:20pt" o:ole="">
+            <v:imagedata r:id="rId61" o:title=""/>
+          </v:shape>
+          <o:OLEObject Type="Embed" ProgID="Equation.DSMT4" ShapeID="_x0000_i1052" DrawAspect="Content" ObjectID="_1373556071" r:id="rId62"/>
+        </w:object>
+      </w:r>
+      <w:r>
+        <w:t xml:space="preserve">. </w:t>
+      </w:r>
+    </w:p>
+    <w:p>
+      <w:r>
+        <w:t>Then we have:</w:t>
+      </w:r>
+    </w:p>
+    <w:p>
+      <w:pPr>
+        <w:jc w:val="center"/>
+      </w:pPr>
+      <w:r>
+        <w:rPr>
+          <w:position w:val="-32"/>
+        </w:rPr>
+        <w:object w:dxaOrig="2140" w:dyaOrig="780" w14:anchorId="014B21E3">
+          <v:shape id="_x0000_i1053" type="#_x0000_t75" style="width:107pt;height:39pt" o:ole="">
+            <v:imagedata r:id="rId63" o:title=""/>
+          </v:shape>
+          <o:OLEObject Type="Embed" ProgID="Equation.DSMT4" ShapeID="_x0000_i1053" DrawAspect="Content" ObjectID="_1373556072" r:id="rId64"/>
+        </w:object>
+      </w:r>
+      <w:r>
+        <w:t>.</w:t>
+      </w:r>
+    </w:p>
+    <w:p>
+      <w:r>
+        <w:t xml:space="preserve">The average consensus algorithm to compute </w:t>
+      </w:r>
+      <w:r>
+        <w:rPr>
+          <w:position w:val="-14"/>
+        </w:rPr>
+        <w:object w:dxaOrig="580" w:dyaOrig="420" w14:anchorId="3A5FB671">
+          <v:shape id="_x0000_i1054" type="#_x0000_t75" style="width:29pt;height:21pt" o:ole="">
+            <v:imagedata r:id="rId65" o:title=""/>
+          </v:shape>
+          <o:OLEObject Type="Embed" ProgID="Equation.DSMT4" ShapeID="_x0000_i1054" DrawAspect="Content" ObjectID="_1373556073" r:id="rId66"/>
+        </w:object>
+      </w:r>
+      <w:r>
+        <w:t xml:space="preserve"> in a distributed way is:</w:t>
+      </w:r>
+    </w:p>
+    <w:p/>
+    <w:p>
+      <w:pPr>
+        <w:jc w:val="center"/>
+      </w:pPr>
+      <w:r>
+        <w:rPr>
+          <w:position w:val="-32"/>
+        </w:rPr>
+        <w:object w:dxaOrig="3720" w:dyaOrig="720" w14:anchorId="04E6D0A4">
+          <v:shape id="_x0000_i1055" type="#_x0000_t75" style="width:186pt;height:36pt" o:ole="">
+            <v:imagedata r:id="rId67" o:title=""/>
+          </v:shape>
+          <o:OLEObject Type="Embed" ProgID="Equation.DSMT4" ShapeID="_x0000_i1055" DrawAspect="Content" ObjectID="_1373556074" r:id="rId68"/>
+        </w:object>
+      </w:r>
+    </w:p>
+    <w:p>
+      <w:r>
+        <w:t xml:space="preserve">with </w:t>
+      </w:r>
+      <w:r>
+        <w:rPr>
+          <w:position w:val="-28"/>
+        </w:rPr>
+        <w:object w:dxaOrig="1240" w:dyaOrig="700" w14:anchorId="25DEDC60">
+          <v:shape id="_x0000_i1056" type="#_x0000_t75" style="width:62pt;height:35pt" o:ole="">
+            <v:imagedata r:id="rId69" o:title=""/>
+          </v:shape>
+          <o:OLEObject Type="Embed" ProgID="Equation.DSMT4" ShapeID="_x0000_i1056" DrawAspect="Content" ObjectID="_1373556075" r:id="rId70"/>
+        </w:object>
+      </w:r>
+      <w:r>
+        <w:t xml:space="preserve"> that depends on the maximum node degree of the network </w:t>
+      </w:r>
+      <w:r>
+        <w:rPr>
+          <w:position w:val="-20"/>
+        </w:rPr>
+        <w:object w:dxaOrig="1300" w:dyaOrig="480" w14:anchorId="71B91C93">
+          <v:shape id="_x0000_i1057" type="#_x0000_t75" style="width:65pt;height:24pt" o:ole="">
+            <v:imagedata r:id="rId71" o:title=""/>
+          </v:shape>
+          <o:OLEObject Type="Embed" ProgID="Equation.DSMT4" ShapeID="_x0000_i1057" DrawAspect="Content" ObjectID="_1373556076" r:id="rId72"/>
+        </w:object>
+      </w:r>
+      <w:r>
+        <w:t xml:space="preserve">. </w:t>
+      </w:r>
+    </w:p>
+    <w:p/>
+    <w:p>
+      <w:pPr>
+        <w:pStyle w:val="Heading1"/>
+      </w:pPr>
+      <w:r>
+        <w:t>Finite Horizon Path Planning</w:t>
+      </w:r>
+    </w:p>
+    <w:p/>
+    <w:p>
+      <w:r>
+        <w:t xml:space="preserve">The path planning of robots are implemented in a distributed way. The whole robots is planned to converge to a predefined geometry while searching the target. Let simplify the symbol of </w:t>
+      </w:r>
+      <w:r>
+        <w:rPr>
+          <w:position w:val="-12"/>
+        </w:rPr>
+        <w:object w:dxaOrig="1100" w:dyaOrig="380" w14:anchorId="658A1B1A">
+          <v:shape id="_x0000_i1058" type="#_x0000_t75" style="width:55pt;height:19pt" o:ole="">
+            <v:imagedata r:id="rId73" o:title=""/>
+          </v:shape>
+          <o:OLEObject Type="Embed" ProgID="Equation.DSMT4" ShapeID="_x0000_i1058" DrawAspect="Content" ObjectID="_1373556077" r:id="rId74"/>
+        </w:object>
+      </w:r>
+      <w:r>
+        <w:t xml:space="preserve"> to </w:t>
+      </w:r>
+      <w:r>
+        <w:rPr>
+          <w:position w:val="-12"/>
+        </w:rPr>
+        <w:object w:dxaOrig="639" w:dyaOrig="360" w14:anchorId="7E3E9D44">
+          <v:shape id="_x0000_i1059" type="#_x0000_t75" style="width:32pt;height:18pt" o:ole="">
+            <v:imagedata r:id="rId75" o:title=""/>
+          </v:shape>
+          <o:OLEObject Type="Embed" ProgID="Equation.DSMT4" ShapeID="_x0000_i1059" DrawAspect="Content" ObjectID="_1373556078" r:id="rId76"/>
+        </w:object>
+      </w:r>
+      <w:r>
+        <w:t>.</w:t>
+      </w:r>
+      <w:r>
+        <w:t xml:space="preserve"> Note that </w:t>
+      </w:r>
+      <w:r>
+        <w:rPr>
+          <w:position w:val="-12"/>
+        </w:rPr>
+        <w:object w:dxaOrig="279" w:dyaOrig="360" w14:anchorId="43243E54">
+          <v:shape id="_x0000_i1060" type="#_x0000_t75" style="width:14pt;height:18pt" o:ole="">
+            <v:imagedata r:id="rId77" o:title=""/>
+          </v:shape>
+          <o:OLEObject Type="Embed" ProgID="Equation.DSMT4" ShapeID="_x0000_i1060" DrawAspect="Content" ObjectID="_1373556079" r:id="rId78"/>
+        </w:object>
+      </w:r>
+      <w:r>
+        <w:t xml:space="preserve"> in </w:t>
+      </w:r>
+      <w:r>
+        <w:rPr>
+          <w:position w:val="-12"/>
+        </w:rPr>
+        <w:object w:dxaOrig="639" w:dyaOrig="380" w14:anchorId="6077E379">
+          <v:shape id="_x0000_i1061" type="#_x0000_t75" style="width:32pt;height:19pt" o:ole="">
+            <v:imagedata r:id="rId79" o:title=""/>
+          </v:shape>
+          <o:OLEObject Type="Embed" ProgID="Equation.DSMT4" ShapeID="_x0000_i1061" DrawAspect="Content" ObjectID="_1373556080" r:id="rId80"/>
+        </w:object>
+      </w:r>
+      <w:r>
+        <w:t xml:space="preserve"> has totally different meaning from that in </w:t>
+      </w:r>
+      <w:r>
+        <w:rPr>
+          <w:position w:val="-12"/>
+        </w:rPr>
+        <w:object w:dxaOrig="1100" w:dyaOrig="380" w14:anchorId="725E7351">
+          <v:shape id="_x0000_i1062" type="#_x0000_t75" style="width:55pt;height:19pt" o:ole="">
+            <v:imagedata r:id="rId81" o:title=""/>
+          </v:shape>
+          <o:OLEObject Type="Embed" ProgID="Equation.DSMT4" ShapeID="_x0000_i1062" DrawAspect="Content" ObjectID="_1373556081" r:id="rId82"/>
+        </w:object>
+      </w:r>
+      <w:r>
+        <w:t xml:space="preserve">, and </w:t>
+      </w:r>
+      <w:r>
+        <w:rPr>
+          <w:position w:val="-12"/>
+        </w:rPr>
+        <w:object w:dxaOrig="639" w:dyaOrig="380" w14:anchorId="2C7AECE1">
+          <v:shape id="_x0000_i1063" type="#_x0000_t75" style="width:32pt;height:19pt" o:ole="">
+            <v:imagedata r:id="rId83" o:title=""/>
+          </v:shape>
+          <o:OLEObject Type="Embed" ProgID="Equation.DSMT4" ShapeID="_x0000_i1063" DrawAspect="Content" ObjectID="_1373556082" r:id="rId84"/>
+        </w:object>
+      </w:r>
+      <w:r>
+        <w:t xml:space="preserve"> denotes the local PDF of target for robot i. </w:t>
+      </w:r>
+      <w:r>
+        <w:t xml:space="preserve">The </w:t>
+      </w:r>
+      <w:r>
+        <w:t xml:space="preserve">local </w:t>
+      </w:r>
+      <w:r>
+        <w:t xml:space="preserve">cost function for the two purposes </w:t>
+      </w:r>
+      <w:r>
+        <w:t>is</w:t>
+      </w:r>
+      <w:r>
+        <w:t xml:space="preserve"> designed as follows: </w:t>
+      </w:r>
+    </w:p>
+    <w:p/>
+    <w:p>
+      <w:pPr>
+        <w:jc w:val="center"/>
+      </w:pPr>
+      <w:r>
+        <w:rPr>
+          <w:position w:val="-34"/>
+        </w:rPr>
+        <w:object w:dxaOrig="7220" w:dyaOrig="800" w14:anchorId="02DE305C">
+          <v:shape id="_x0000_i1064" type="#_x0000_t75" style="width:361pt;height:40pt" o:ole="">
+            <v:imagedata r:id="rId85" o:title=""/>
+          </v:shape>
+          <o:OLEObject Type="Embed" ProgID="Equation.DSMT4" ShapeID="_x0000_i1064" DrawAspect="Content" ObjectID="_1373556083" r:id="rId86"/>
+        </w:object>
+      </w:r>
+    </w:p>
+    <w:p>
+      <w:r>
+        <w:t xml:space="preserve">where </w:t>
+      </w:r>
+      <w:r>
+        <w:rPr>
+          <w:position w:val="-14"/>
+        </w:rPr>
+        <w:object w:dxaOrig="320" w:dyaOrig="380" w14:anchorId="20F1EAE0">
+          <v:shape id="_x0000_i1065" type="#_x0000_t75" style="width:16pt;height:19pt" o:ole="">
+            <v:imagedata r:id="rId87" o:title=""/>
+          </v:shape>
+          <o:OLEObject Type="Embed" ProgID="Equation.DSMT4" ShapeID="_x0000_i1065" DrawAspect="Content" ObjectID="_1373556084" r:id="rId88"/>
+        </w:object>
+      </w:r>
+      <w:r>
+        <w:t xml:space="preserve"> is the length of predictive horizon, </w:t>
+      </w:r>
+      <w:r>
+        <w:rPr>
+          <w:position w:val="-14"/>
+        </w:rPr>
+        <w:object w:dxaOrig="420" w:dyaOrig="400" w14:anchorId="7BCC68B8">
+          <v:shape id="_x0000_i1066" type="#_x0000_t75" style="width:21pt;height:20pt" o:ole="">
+            <v:imagedata r:id="rId89" o:title=""/>
+          </v:shape>
+          <o:OLEObject Type="Embed" ProgID="Equation.DSMT4" ShapeID="_x0000_i1066" DrawAspect="Content" ObjectID="_1373556085" r:id="rId90"/>
+        </w:object>
+      </w:r>
+      <w:r>
+        <w:t xml:space="preserve"> is the state of step k in the predictive horizon </w:t>
+      </w:r>
+      <w:r>
+        <w:rPr>
+          <w:position w:val="-16"/>
+        </w:rPr>
+        <w:object w:dxaOrig="1060" w:dyaOrig="440" w14:anchorId="6BDA476A">
+          <v:shape id="_x0000_i1067" type="#_x0000_t75" style="width:53pt;height:22pt" o:ole="">
+            <v:imagedata r:id="rId91" o:title=""/>
+          </v:shape>
+          <o:OLEObject Type="Embed" ProgID="Equation.DSMT4" ShapeID="_x0000_i1067" DrawAspect="Content" ObjectID="_1373556086" r:id="rId92"/>
+        </w:object>
+      </w:r>
+      <w:r>
+        <w:t xml:space="preserve">, </w:t>
+      </w:r>
+      <w:r>
+        <w:rPr>
+          <w:position w:val="-12"/>
+        </w:rPr>
+        <w:object w:dxaOrig="300" w:dyaOrig="380" w14:anchorId="2FF28EFE">
+          <v:shape id="_x0000_i1068" type="#_x0000_t75" style="width:15pt;height:19pt" o:ole="">
+            <v:imagedata r:id="rId93" o:title=""/>
+          </v:shape>
+          <o:OLEObject Type="Embed" ProgID="Equation.DSMT4" ShapeID="_x0000_i1068" DrawAspect="Content" ObjectID="_1373556087" r:id="rId94"/>
+        </w:object>
+      </w:r>
+      <w:r>
+        <w:t xml:space="preserve"> is the estimated peak of local PDF, calculated by </w:t>
+      </w:r>
+      <w:r>
+        <w:rPr>
+          <w:position w:val="-24"/>
+        </w:rPr>
+        <w:object w:dxaOrig="2140" w:dyaOrig="520" w14:anchorId="076465E4">
+          <v:shape id="_x0000_i1069" type="#_x0000_t75" style="width:107pt;height:26pt" o:ole="">
+            <v:imagedata r:id="rId95" o:title=""/>
+          </v:shape>
+          <o:OLEObject Type="Embed" ProgID="Equation.DSMT4" ShapeID="_x0000_i1069" DrawAspect="Content" ObjectID="_1373556088" r:id="rId96"/>
+        </w:object>
+      </w:r>
+      <w:r>
+        <w:t xml:space="preserve">, </w:t>
+      </w:r>
+      <w:r>
+        <w:rPr>
+          <w:position w:val="-14"/>
+        </w:rPr>
+        <w:object w:dxaOrig="340" w:dyaOrig="380" w14:anchorId="31A59779">
+          <v:shape id="_x0000_i1070" type="#_x0000_t75" style="width:17pt;height:19pt" o:ole="">
+            <v:imagedata r:id="rId97" o:title=""/>
+          </v:shape>
+          <o:OLEObject Type="Embed" ProgID="Equation.DSMT4" ShapeID="_x0000_i1070" DrawAspect="Content" ObjectID="_1373556089" r:id="rId98"/>
+        </w:object>
+      </w:r>
+      <w:r>
+        <w:t xml:space="preserve"> is the desired geometry between i and j, and </w:t>
+      </w:r>
+      <w:r>
+        <w:rPr>
+          <w:position w:val="-10"/>
+        </w:rPr>
+        <w:object w:dxaOrig="220" w:dyaOrig="260" w14:anchorId="38B0C6E9">
+          <v:shape id="_x0000_i1071" type="#_x0000_t75" style="width:11pt;height:13pt" o:ole="">
+            <v:imagedata r:id="rId99" o:title=""/>
+          </v:shape>
+          <o:OLEObject Type="Embed" ProgID="Equation.DSMT4" ShapeID="_x0000_i1071" DrawAspect="Content" ObjectID="_1373556090" r:id="rId100"/>
+        </w:object>
+      </w:r>
+      <w:r>
+        <w:t xml:space="preserve">, </w:t>
+      </w:r>
+      <w:r>
+        <w:rPr>
+          <w:position w:val="-6"/>
+        </w:rPr>
+        <w:object w:dxaOrig="220" w:dyaOrig="279" w14:anchorId="70CBBD32">
+          <v:shape id="_x0000_i1072" type="#_x0000_t75" style="width:11pt;height:14pt" o:ole="">
+            <v:imagedata r:id="rId101" o:title=""/>
+          </v:shape>
+          <o:OLEObject Type="Embed" ProgID="Equation.DSMT4" ShapeID="_x0000_i1072" DrawAspect="Content" ObjectID="_1373556091" r:id="rId102"/>
+        </w:object>
+      </w:r>
+      <w:r>
+        <w:t xml:space="preserve"> are </w:t>
+      </w:r>
+      <w:r>
+        <w:t xml:space="preserve">given </w:t>
+      </w:r>
+      <w:r>
+        <w:t xml:space="preserve">weighting coefficients. </w:t>
+      </w:r>
+      <w:r>
+        <w:t xml:space="preserve">The </w:t>
+      </w:r>
+      <w:r>
+        <w:rPr>
+          <w:position w:val="-14"/>
+        </w:rPr>
+        <w:object w:dxaOrig="420" w:dyaOrig="400" w14:anchorId="53261E39">
+          <v:shape id="_x0000_i1073" type="#_x0000_t75" style="width:21pt;height:20pt" o:ole="">
+            <v:imagedata r:id="rId103" o:title=""/>
+          </v:shape>
+          <o:OLEObject Type="Embed" ProgID="Equation.DSMT4" ShapeID="_x0000_i1073" DrawAspect="Content" ObjectID="_1373556092" r:id="rId104"/>
+        </w:object>
+      </w:r>
+      <w:r>
+        <w:t xml:space="preserve"> represents assumed states received from adjacent nodes in </w:t>
+      </w:r>
+      <w:r>
+        <w:rPr>
+          <w:position w:val="-12"/>
+        </w:rPr>
+        <w:object w:dxaOrig="320" w:dyaOrig="360" w14:anchorId="786262AB">
+          <v:shape id="_x0000_i1074" type="#_x0000_t75" style="width:16pt;height:18pt" o:ole="">
+            <v:imagedata r:id="rId105" o:title=""/>
+          </v:shape>
+          <o:OLEObject Type="Embed" ProgID="Equation.DSMT4" ShapeID="_x0000_i1074" DrawAspect="Content" ObjectID="_1373556093" r:id="rId106"/>
+        </w:object>
+      </w:r>
+      <w:r>
+        <w:t>, defined as</w:t>
+      </w:r>
+    </w:p>
+    <w:p>
+      <w:pPr>
+        <w:jc w:val="center"/>
+      </w:pPr>
+      <w:r>
+        <w:rPr>
+          <w:position w:val="-36"/>
+        </w:rPr>
+        <w:object w:dxaOrig="2860" w:dyaOrig="840" w14:anchorId="717044E3">
+          <v:shape id="_x0000_i1075" type="#_x0000_t75" style="width:143pt;height:42pt" o:ole="">
+            <v:imagedata r:id="rId107" o:title=""/>
+          </v:shape>
+          <o:OLEObject Type="Embed" ProgID="Equation.DSMT4" ShapeID="_x0000_i1075" DrawAspect="Content" ObjectID="_1373556094" r:id="rId108"/>
+        </w:object>
+      </w:r>
+    </w:p>
+    <w:p>
+      <w:r>
+        <w:t xml:space="preserve">where </w:t>
+      </w:r>
+      <w:r>
+        <w:rPr>
+          <w:position w:val="-14"/>
+        </w:rPr>
+        <w:object w:dxaOrig="700" w:dyaOrig="380" w14:anchorId="7B0FA196">
+          <v:shape id="_x0000_i1076" type="#_x0000_t75" style="width:35pt;height:19pt" o:ole="">
+            <v:imagedata r:id="rId109" o:title=""/>
+          </v:shape>
+          <o:OLEObject Type="Embed" ProgID="Equation.DSMT4" ShapeID="_x0000_i1076" DrawAspect="Content" ObjectID="_1373556095" r:id="rId110"/>
+        </w:object>
+      </w:r>
+      <w:r>
+        <w:t xml:space="preserve"> is a virtual value, extended by using</w:t>
+      </w:r>
+      <w:r>
+        <w:t xml:space="preserve"> the</w:t>
+      </w:r>
+      <w:r>
+        <w:t xml:space="preserve"> j-th robot model</w:t>
+      </w:r>
+    </w:p>
+    <w:p>
+      <w:pPr>
+        <w:jc w:val="center"/>
+      </w:pPr>
+      <w:r>
+        <w:rPr>
+          <w:position w:val="-18"/>
+        </w:rPr>
+        <w:object w:dxaOrig="2740" w:dyaOrig="480" w14:anchorId="21B6F1B4">
+          <v:shape id="_x0000_i1077" type="#_x0000_t75" style="width:137pt;height:24pt" o:ole="">
+            <v:imagedata r:id="rId111" o:title=""/>
+          </v:shape>
+          <o:OLEObject Type="Embed" ProgID="Equation.DSMT4" ShapeID="_x0000_i1077" DrawAspect="Content" ObjectID="_1373556096" r:id="rId112"/>
+        </w:object>
+      </w:r>
+    </w:p>
+    <w:p>
+      <w:r>
+        <w:t xml:space="preserve">where </w:t>
+      </w:r>
+      <w:r>
+        <w:rPr>
+          <w:position w:val="-14"/>
+        </w:rPr>
+        <w:object w:dxaOrig="560" w:dyaOrig="400" w14:anchorId="026343C3">
+          <v:shape id="_x0000_i1078" type="#_x0000_t75" style="width:28pt;height:20pt" o:ole="">
+            <v:imagedata r:id="rId113" o:title=""/>
+          </v:shape>
+          <o:OLEObject Type="Embed" ProgID="Equation.DSMT4" ShapeID="_x0000_i1078" DrawAspect="Content" ObjectID="_1373556097" r:id="rId114"/>
+        </w:object>
+      </w:r>
+      <w:r>
+        <w:t xml:space="preserve"> and </w:t>
+      </w:r>
+      <w:r>
+        <w:rPr>
+          <w:position w:val="-14"/>
+        </w:rPr>
+        <w:object w:dxaOrig="540" w:dyaOrig="400" w14:anchorId="352B3A40">
+          <v:shape id="_x0000_i1079" type="#_x0000_t75" style="width:27pt;height:20pt" o:ole="">
+            <v:imagedata r:id="rId115" o:title=""/>
+          </v:shape>
+          <o:OLEObject Type="Embed" ProgID="Equation.DSMT4" ShapeID="_x0000_i1079" DrawAspect="Content" ObjectID="_1373556098" r:id="rId116"/>
+        </w:object>
+      </w:r>
+      <w:r>
+        <w:t xml:space="preserve">are the optimal state and input in the predictive horizon at step k-1. </w:t>
+      </w:r>
+    </w:p>
+    <w:p/>
+    <w:p/>
+    <w:p>
+      <w:pPr>
+        <w:pStyle w:val="Heading1"/>
+      </w:pPr>
+      <w:r>
+        <w:t>Appendix</w:t>
+      </w:r>
+    </w:p>
+    <w:p>
+      <w:r>
+        <w:t>This section gives the consistency proof of the proposed data transmission strategy.</w:t>
+      </w:r>
+    </w:p>
+    <w:p/>
+    <w:p>
+      <w:r>
+        <w:rPr>
+          <w:i/>
+        </w:rPr>
+        <w:t>Proposition</w:t>
+      </w:r>
+      <w:r>
+        <w:t xml:space="preserve"> </w:t>
+      </w:r>
+      <w:r>
+        <w:rPr>
+          <w:i/>
+        </w:rPr>
+        <w:t>1</w:t>
+      </w:r>
+      <w:r>
+        <w:rPr>
+          <w:i/>
+        </w:rPr>
+        <w:t xml:space="preserve">. </w:t>
+      </w:r>
+      <w:r>
+        <w:t xml:space="preserve"> </w:t>
+      </w:r>
+      <w:r>
+        <w:t>Consider a finite set of target position</w:t>
+      </w:r>
+      <w:r>
+        <w:rPr>
+          <w:position w:val="-10"/>
+        </w:rPr>
+        <w:object w:dxaOrig="1380" w:dyaOrig="380" w14:anchorId="18847FB2">
+          <v:shape id="_x0000_i1396" type="#_x0000_t75" style="width:69pt;height:19pt" o:ole="">
+            <v:imagedata r:id="rId117" o:title=""/>
+          </v:shape>
+          <o:OLEObject Type="Embed" ProgID="Equation.DSMT4" ShapeID="_x0000_i1396" DrawAspect="Content" ObjectID="_1373556099" r:id="rId118"/>
+        </w:object>
+      </w:r>
+      <w:r>
+        <w:t xml:space="preserve">. </w:t>
+      </w:r>
+      <w:r>
+        <w:t>Using one static binary sensor to detect the single static target, the posterior</w:t>
+      </w:r>
+      <w:r>
+        <w:t xml:space="preserve"> probability </w:t>
+      </w:r>
+      <w:r>
+        <w:t>given by the Bayesian estimator will concentrate on the true location of the target, i.e.</w:t>
+      </w:r>
+    </w:p>
+    <w:p>
+      <w:pPr>
+        <w:jc w:val="center"/>
+        <w:rPr>
+          <w:position w:val="-30"/>
+        </w:rPr>
+      </w:pPr>
+      <w:r>
+        <w:rPr>
+          <w:position w:val="-48"/>
+        </w:rPr>
+        <w:object w:dxaOrig="4140" w:dyaOrig="1080" w14:anchorId="56667BBF">
+          <v:shape id="_x0000_i1133" type="#_x0000_t75" style="width:208pt;height:54pt" o:ole="">
+            <v:imagedata r:id="rId119" o:title=""/>
+          </v:shape>
+          <o:OLEObject Type="Embed" ProgID="Equation.DSMT4" ShapeID="_x0000_i1133" DrawAspect="Content" ObjectID="_1373556100" r:id="rId120"/>
+        </w:object>
+      </w:r>
+    </w:p>
+    <w:p>
+      <w:r>
+        <w:t xml:space="preserve">where </w:t>
+      </w:r>
+      <w:r>
+        <w:object w:dxaOrig="320" w:dyaOrig="320" w14:anchorId="34A63EB5">
+          <v:shape id="_x0000_i1108" type="#_x0000_t75" style="width:19pt;height:19pt" o:ole="">
+            <v:imagedata r:id="rId121" o:title=""/>
+          </v:shape>
+          <o:OLEObject Type="Embed" ProgID="Equation.DSMT4" ShapeID="_x0000_i1108" DrawAspect="Content" ObjectID="_1373556101" r:id="rId122"/>
+        </w:object>
+      </w:r>
+      <w:r>
+        <w:t xml:space="preserve"> denotes the true location of the target.</w:t>
+      </w:r>
+    </w:p>
+    <w:p/>
+    <w:p>
+      <w:r>
+        <w:rPr>
+          <w:i/>
+        </w:rPr>
+        <w:t>Proof</w:t>
+      </w:r>
+      <w:r>
+        <w:t xml:space="preserve">: </w:t>
+      </w:r>
+      <w:r>
+        <w:t xml:space="preserve"> </w:t>
+      </w:r>
+      <w:r>
+        <w:t xml:space="preserve">based on </w:t>
       </w:r>
       <w:r>
         <w:t xml:space="preserve">the </w:t>
       </w:r>
       <w:r>
-        <w:t xml:space="preserve">neighborhood </w:t>
+        <w:t xml:space="preserve">Bayesian estimator, </w:t>
+      </w:r>
+    </w:p>
+    <w:p>
+      <w:pPr>
+        <w:jc w:val="center"/>
+      </w:pPr>
+      <w:r>
+        <w:rPr>
+          <w:position w:val="-66"/>
+        </w:rPr>
+        <w:object w:dxaOrig="3900" w:dyaOrig="1420" w14:anchorId="68C063F1">
+          <v:shape id="_x0000_i1150" type="#_x0000_t75" style="width:196pt;height:71pt" o:ole="">
+            <v:imagedata r:id="rId123" o:title=""/>
+          </v:shape>
+          <o:OLEObject Type="Embed" ProgID="Equation.DSMT4" ShapeID="_x0000_i1150" DrawAspect="Content" ObjectID="_1373556102" r:id="rId124"/>
+        </w:object>
+      </w:r>
+      <w:r>
+        <w:fldChar w:fldCharType="begin"/>
+      </w:r>
+      <w:r>
+        <w:instrText xml:space="preserve"> MACROBUTTON MTPlaceRef \* MERGEFORMAT </w:instrText>
+      </w:r>
+      <w:r>
+        <w:fldChar w:fldCharType="begin"/>
+      </w:r>
+      <w:r>
+        <w:instrText xml:space="preserve"> SEQ MTEqn \h \* MERGEFORMAT </w:instrText>
+      </w:r>
+      <w:r>
+        <w:fldChar w:fldCharType="end"/>
+      </w:r>
+      <w:r>
+        <w:instrText>(</w:instrText>
+      </w:r>
+      <w:fldSimple w:instr=" SEQ MTSec \c \* Arabic \* MERGEFORMAT ">
+        <w:r>
+          <w:rPr>
+            <w:noProof/>
+          </w:rPr>
+          <w:instrText>0</w:instrText>
+        </w:r>
+      </w:fldSimple>
+      <w:r>
+        <w:instrText>.</w:instrText>
+      </w:r>
+      <w:fldSimple w:instr=" SEQ MTEqn \c \* Arabic \* MERGEFORMAT ">
+        <w:r>
+          <w:rPr>
+            <w:noProof/>
+          </w:rPr>
+          <w:instrText>1</w:instrText>
+        </w:r>
+      </w:fldSimple>
+      <w:r>
+        <w:instrText>)</w:instrText>
+      </w:r>
+      <w:r>
+        <w:fldChar w:fldCharType="end"/>
+      </w:r>
+    </w:p>
+    <w:p>
+      <w:r>
+        <w:t xml:space="preserve">where the factorization stems from the conditional independence of the observations </w:t>
+      </w:r>
+      <w:r>
+        <w:object w:dxaOrig="740" w:dyaOrig="420" w14:anchorId="37C70B9D">
+          <v:shape id="_x0000_i1126" type="#_x0000_t75" style="width:37pt;height:21pt" o:ole="">
+            <v:imagedata r:id="rId125" o:title=""/>
+          </v:shape>
+          <o:OLEObject Type="Embed" ProgID="Equation.DSMT4" ShapeID="_x0000_i1126" DrawAspect="Content" ObjectID="_1373556103" r:id="rId126"/>
+        </w:object>
+      </w:r>
+      <w:r>
+        <w:t xml:space="preserve"> </w:t>
+      </w:r>
+      <w:r>
+        <w:t xml:space="preserve">. </w:t>
+      </w:r>
+    </w:p>
+    <w:p>
+      <w:r>
+        <w:t xml:space="preserve">Since we assume that both the target and the sensor are static, </w:t>
+      </w:r>
+      <w:r>
+        <w:object w:dxaOrig="740" w:dyaOrig="420" w14:anchorId="6A155190">
+          <v:shape id="_x0000_i1139" type="#_x0000_t75" style="width:37pt;height:21pt" o:ole="">
+            <v:imagedata r:id="rId127" o:title=""/>
+          </v:shape>
+          <o:OLEObject Type="Embed" ProgID="Equation.DSMT4" ShapeID="_x0000_i1139" DrawAspect="Content" ObjectID="_1373556104" r:id="rId128"/>
+        </w:object>
+      </w:r>
+      <w:r>
+        <w:t xml:space="preserve"> are i.i.d (independent and identically distributed) samples</w:t>
+      </w:r>
+      <w:r>
+        <w:t xml:space="preserve"> from the sensor model </w:t>
       </w:r>
       <w:r>
         <w:rPr>
           <w:position w:val="-14"/>
         </w:rPr>
-        <w:object w:dxaOrig="320" w:dyaOrig="420">
-          <v:shape id="_x0000_i1070" type="#_x0000_t75" style="width:16pt;height:21pt" o:ole="">
-            <v:imagedata r:id="rId17" o:title=""/>
-          </v:shape>
-          <o:OLEObject Type="Embed" ProgID="Equation.DSMT4" ShapeID="_x0000_i1070" DrawAspect="Content" ObjectID="_1370542895" r:id="rId18"/>
-        </w:object>
-      </w:r>
-      <w:r>
-        <w:t xml:space="preserve">of robot </w:t>
-      </w:r>
-      <w:proofErr w:type="spellStart"/>
-      <w:r>
-        <w:t>i</w:t>
-      </w:r>
-      <w:proofErr w:type="spellEnd"/>
+        <w:object w:dxaOrig="1260" w:dyaOrig="420" w14:anchorId="4EE6DEBF">
+          <v:shape id="_x0000_i1163" type="#_x0000_t75" style="width:63pt;height:21pt" o:ole="">
+            <v:imagedata r:id="rId129" o:title=""/>
+          </v:shape>
+          <o:OLEObject Type="Embed" ProgID="Equation.DSMT4" ShapeID="_x0000_i1163" DrawAspect="Content" ObjectID="_1373556105" r:id="rId130"/>
+        </w:object>
+      </w:r>
       <w:r>
         <w:t>.</w:t>
       </w:r>
     </w:p>
-    <w:p>
-      <w:pPr>
-        <w:pStyle w:val="Heading2"/>
-      </w:pPr>
-      <w:r>
-        <w:t>Prediction</w:t>
-      </w:r>
-    </w:p>
-    <w:p>
-      <w:r>
-        <w:t xml:space="preserve">Suppose the system is at time step k-1 and the latest update for </w:t>
-      </w:r>
-      <w:proofErr w:type="spellStart"/>
-      <w:r>
-        <w:t>ith</w:t>
-      </w:r>
-      <w:proofErr w:type="spellEnd"/>
-      <w:r>
-        <w:t xml:space="preserve"> individual PDF is </w:t>
-      </w:r>
-    </w:p>
-    <w:p>
+    <w:p/>
+    <w:p>
+      <w:r>
+        <w:t xml:space="preserve">Using the binary sensor model, </w:t>
+      </w:r>
+    </w:p>
+    <w:p>
+      <w:pPr>
+        <w:jc w:val="center"/>
+      </w:pPr>
       <w:r>
         <w:rPr>
           <w:position w:val="-14"/>
         </w:rPr>
-        <w:object w:dxaOrig="1260" w:dyaOrig="440">
-          <v:shape id="_x0000_i1080" type="#_x0000_t75" style="width:63pt;height:22pt" o:ole="">
-            <v:imagedata r:id="rId19" o:title=""/>
-          </v:shape>
-          <o:OLEObject Type="Embed" ProgID="Equation.DSMT4" ShapeID="_x0000_i1080" DrawAspect="Content" ObjectID="_1370542896" r:id="rId20"/>
-        </w:object>
-      </w:r>
-      <w:r>
-        <w:t>. The prior PDF is predicted forward to time step k by using the Chapman-Kolmogorov equation:</w:t>
-      </w:r>
-    </w:p>
-    <w:p>
-      <w:pPr>
-        <w:pStyle w:val="MTDisplayEquation"/>
-      </w:pPr>
-      <w:r>
-        <w:tab/>
+        <w:object w:dxaOrig="2560" w:dyaOrig="440" w14:anchorId="09FC32A3">
+          <v:shape id="_x0000_i1159" type="#_x0000_t75" style="width:129pt;height:22pt" o:ole="">
+            <v:imagedata r:id="rId131" o:title=""/>
+          </v:shape>
+          <o:OLEObject Type="Embed" ProgID="Equation.DSMT4" ShapeID="_x0000_i1159" DrawAspect="Content" ObjectID="_1373556106" r:id="rId132"/>
+        </w:object>
+      </w:r>
+    </w:p>
+    <w:p>
+      <w:r>
+        <w:t xml:space="preserve">where </w:t>
+      </w:r>
+    </w:p>
+    <w:p>
+      <w:pPr>
+        <w:jc w:val="center"/>
+      </w:pPr>
+      <w:r>
+        <w:rPr>
+          <w:position w:val="-14"/>
+        </w:rPr>
+        <w:object w:dxaOrig="1820" w:dyaOrig="420" w14:anchorId="2B2F4440">
+          <v:shape id="_x0000_i1186" type="#_x0000_t75" style="width:92pt;height:21pt" o:ole="">
+            <v:imagedata r:id="rId133" o:title=""/>
+          </v:shape>
+          <o:OLEObject Type="Embed" ProgID="Equation.DSMT4" ShapeID="_x0000_i1186" DrawAspect="Content" ObjectID="_1373556107" r:id="rId134"/>
+        </w:object>
+      </w:r>
+    </w:p>
+    <w:p>
+      <w:r>
+        <w:t>Take the logarithm of (0.1) and average over sample numbers n:</w:t>
+      </w:r>
+    </w:p>
+    <w:p>
+      <w:r>
+        <w:rPr>
+          <w:position w:val="-30"/>
+        </w:rPr>
+        <w:object w:dxaOrig="8820" w:dyaOrig="1060" w14:anchorId="4F5A0518">
+          <v:shape id="_x0000_i1166" type="#_x0000_t75" style="width:444pt;height:53pt" o:ole="">
+            <v:imagedata r:id="rId135" o:title=""/>
+          </v:shape>
+          <o:OLEObject Type="Embed" ProgID="Equation.DSMT4" ShapeID="_x0000_i1166" DrawAspect="Content" ObjectID="_1373556108" r:id="rId136"/>
+        </w:object>
+      </w:r>
+    </w:p>
+    <w:p>
+      <w:r>
+        <w:fldChar w:fldCharType="begin"/>
+      </w:r>
+      <w:r>
+        <w:instrText xml:space="preserve"> MACROBUTTON MTPlaceRef \* MERGEFORMAT </w:instrText>
+      </w:r>
+      <w:r>
+        <w:fldChar w:fldCharType="begin"/>
+      </w:r>
+      <w:r>
+        <w:instrText xml:space="preserve"> SEQ MTEqn \h \* MERGEFORMAT </w:instrText>
+      </w:r>
+      <w:r>
+        <w:fldChar w:fldCharType="end"/>
+      </w:r>
+      <w:r>
+        <w:instrText>(</w:instrText>
+      </w:r>
+      <w:fldSimple w:instr=" SEQ MTSec \c \* Arabic \* MERGEFORMAT ">
+        <w:r>
+          <w:rPr>
+            <w:noProof/>
+          </w:rPr>
+          <w:instrText>0</w:instrText>
+        </w:r>
+      </w:fldSimple>
+      <w:r>
+        <w:instrText>.</w:instrText>
+      </w:r>
+      <w:fldSimple w:instr=" SEQ MTEqn \c \* Arabic \* MERGEFORMAT ">
+        <w:r>
+          <w:rPr>
+            <w:noProof/>
+          </w:rPr>
+          <w:instrText>2</w:instrText>
+        </w:r>
+      </w:fldSimple>
+      <w:r>
+        <w:instrText>)</w:instrText>
+      </w:r>
+      <w:r>
+        <w:fldChar w:fldCharType="end"/>
+      </w:r>
+    </w:p>
+    <w:p>
+      <w:r>
+        <w:t xml:space="preserve">Utilizing the fact that </w:t>
+      </w:r>
+      <w:r>
+        <w:object w:dxaOrig="740" w:dyaOrig="420" w14:anchorId="4B824C40">
+          <v:shape id="_x0000_i1167" type="#_x0000_t75" style="width:37pt;height:21pt" o:ole="">
+            <v:imagedata r:id="rId137" o:title=""/>
+          </v:shape>
+          <o:OLEObject Type="Embed" ProgID="Equation.DSMT4" ShapeID="_x0000_i1167" DrawAspect="Content" ObjectID="_1373556109" r:id="rId138"/>
+        </w:object>
+      </w:r>
+      <w:r>
+        <w:t xml:space="preserve"> are i.i.d and recalling the law of large numbers, </w:t>
+      </w:r>
+    </w:p>
+    <w:p>
+      <w:pPr>
+        <w:jc w:val="center"/>
+      </w:pPr>
+      <w:r>
+        <w:rPr>
+          <w:position w:val="-24"/>
+        </w:rPr>
+        <w:object w:dxaOrig="4200" w:dyaOrig="1000" w14:anchorId="60B4079E">
+          <v:shape id="_x0000_i1174" type="#_x0000_t75" style="width:211pt;height:50pt" o:ole="">
+            <v:imagedata r:id="rId139" o:title=""/>
+          </v:shape>
+          <o:OLEObject Type="Embed" ProgID="Equation.DSMT4" ShapeID="_x0000_i1174" DrawAspect="Content" ObjectID="_1373556110" r:id="rId140"/>
+        </w:object>
+      </w:r>
+    </w:p>
+    <w:p>
+      <w:r>
+        <w:t xml:space="preserve">where </w:t>
+      </w:r>
+      <w:r>
+        <w:rPr>
+          <w:position w:val="-10"/>
+        </w:rPr>
+        <w:object w:dxaOrig="1960" w:dyaOrig="380" w14:anchorId="75952677">
+          <v:shape id="_x0000_i1182" type="#_x0000_t75" style="width:99pt;height:19pt" o:ole="">
+            <v:imagedata r:id="rId141" o:title=""/>
+          </v:shape>
+          <o:OLEObject Type="Embed" ProgID="Equation.DSMT4" ShapeID="_x0000_i1182" DrawAspect="Content" ObjectID="_1373556111" r:id="rId142"/>
+        </w:object>
+      </w:r>
+      <w:r>
+        <w:t>.</w:t>
+      </w:r>
+    </w:p>
+    <w:p>
+      <w:r>
+        <w:t xml:space="preserve">Define </w:t>
+      </w:r>
+    </w:p>
+    <w:p>
+      <w:pPr>
+        <w:jc w:val="center"/>
+      </w:pPr>
+      <w:r>
+        <w:rPr>
+          <w:position w:val="-24"/>
+        </w:rPr>
+        <w:object w:dxaOrig="4000" w:dyaOrig="1000" w14:anchorId="75F19CE9">
+          <v:shape id="_x0000_i1346" type="#_x0000_t75" style="width:201pt;height:50pt" o:ole="">
+            <v:imagedata r:id="rId143" o:title=""/>
+          </v:shape>
+          <o:OLEObject Type="Embed" ProgID="Equation.DSMT4" ShapeID="_x0000_i1346" DrawAspect="Content" ObjectID="_1373556112" r:id="rId144"/>
+        </w:object>
+      </w:r>
+    </w:p>
+    <w:p>
+      <w:r>
+        <w:t>then</w:t>
       </w:r>
       <w:r>
         <w:t xml:space="preserve"> </w:t>
       </w:r>
       <w:r>
         <w:rPr>
-          <w:position w:val="-16"/>
-        </w:rPr>
-        <w:object w:dxaOrig="4120" w:dyaOrig="460">
-          <v:shape id="_x0000_i1114" type="#_x0000_t75" style="width:206pt;height:23pt" o:ole="">
-            <v:imagedata r:id="rId21" o:title=""/>
-          </v:shape>
-          <o:OLEObject Type="Embed" ProgID="Equation.DSMT4" ShapeID="_x0000_i1114" DrawAspect="Content" ObjectID="_1370542897" r:id="rId22"/>
+          <w:position w:val="-10"/>
+        </w:rPr>
+        <w:object w:dxaOrig="3960" w:dyaOrig="400" w14:anchorId="511D963F">
+          <v:shape id="_x0000_i1198" type="#_x0000_t75" style="width:198pt;height:20pt" o:ole="">
+            <v:imagedata r:id="rId145" o:title=""/>
+          </v:shape>
+          <o:OLEObject Type="Embed" ProgID="Equation.DSMT4" ShapeID="_x0000_i1198" DrawAspect="Content" ObjectID="_1373556113" r:id="rId146"/>
         </w:object>
       </w:r>
       <w:r>
         <w:t xml:space="preserve"> </w:t>
       </w:r>
-    </w:p>
-    <w:p>
-      <w:proofErr w:type="gramStart"/>
-      <w:r>
-        <w:t>where</w:t>
-      </w:r>
-      <w:proofErr w:type="gramEnd"/>
+      <w:r>
+        <w:fldChar w:fldCharType="begin"/>
+      </w:r>
+      <w:r>
+        <w:instrText xml:space="preserve"> MACROBUTTON MTPlaceRef \* MERGEFORMAT </w:instrText>
+      </w:r>
+      <w:r>
+        <w:fldChar w:fldCharType="begin"/>
+      </w:r>
+      <w:r>
+        <w:instrText xml:space="preserve"> SEQ MTEqn \h \* MERGEFORMAT </w:instrText>
+      </w:r>
+      <w:r>
+        <w:fldChar w:fldCharType="end"/>
+      </w:r>
+      <w:r>
+        <w:instrText>(</w:instrText>
+      </w:r>
+      <w:fldSimple w:instr=" SEQ MTSec \c \* Arabic \* MERGEFORMAT ">
+        <w:r>
+          <w:rPr>
+            <w:noProof/>
+          </w:rPr>
+          <w:instrText>0</w:instrText>
+        </w:r>
+      </w:fldSimple>
+      <w:r>
+        <w:instrText>.</w:instrText>
+      </w:r>
+      <w:fldSimple w:instr=" SEQ MTEqn \c \* Arabic \* MERGEFORMAT ">
+        <w:r>
+          <w:rPr>
+            <w:noProof/>
+          </w:rPr>
+          <w:instrText>3</w:instrText>
+        </w:r>
+      </w:fldSimple>
+      <w:r>
+        <w:instrText>)</w:instrText>
+      </w:r>
+      <w:r>
+        <w:fldChar w:fldCharType="end"/>
+      </w:r>
+    </w:p>
+    <w:p>
+      <w:r>
+        <w:t xml:space="preserve">note that the r.h.s obtains the maximum value </w:t>
+      </w:r>
+      <w:r>
+        <w:t>if and only if</w:t>
+      </w:r>
       <w:r>
         <w:t xml:space="preserve"> </w:t>
       </w:r>
       <w:r>
         <w:rPr>
+          <w:position w:val="-10"/>
+        </w:rPr>
+        <w:object w:dxaOrig="620" w:dyaOrig="380" w14:anchorId="7719D59C">
+          <v:shape id="_x0000_i1225" type="#_x0000_t75" style="width:31pt;height:19pt" o:ole="">
+            <v:imagedata r:id="rId147" o:title=""/>
+          </v:shape>
+          <o:OLEObject Type="Embed" ProgID="Equation.DSMT4" ShapeID="_x0000_i1225" DrawAspect="Content" ObjectID="_1373556114" r:id="rId148"/>
+        </w:object>
+      </w:r>
+      <w:r>
+        <w:t xml:space="preserve"> .</w:t>
+      </w:r>
+    </w:p>
+    <w:p/>
+    <w:p>
+      <w:r>
+        <w:t>Now consider the last term on the r.h.s</w:t>
+      </w:r>
+      <w:r>
+        <w:t xml:space="preserve"> of (0.2):</w:t>
+      </w:r>
+    </w:p>
+    <w:p>
+      <w:pPr>
+        <w:jc w:val="center"/>
+      </w:pPr>
+      <w:r>
+        <w:rPr>
+          <w:position w:val="-30"/>
+        </w:rPr>
+        <w:object w:dxaOrig="5720" w:dyaOrig="860" w14:anchorId="3524C300">
+          <v:shape id="_x0000_i1356" type="#_x0000_t75" style="width:4in;height:43pt" o:ole="">
+            <v:imagedata r:id="rId149" o:title=""/>
+          </v:shape>
+          <o:OLEObject Type="Embed" ProgID="Equation.DSMT4" ShapeID="_x0000_i1356" DrawAspect="Content" ObjectID="_1373556115" r:id="rId150"/>
+        </w:object>
+      </w:r>
+      <w:r>
+        <w:fldChar w:fldCharType="begin"/>
+      </w:r>
+      <w:r>
+        <w:instrText xml:space="preserve"> MACROBUTTON MTPlaceRef \* MERGEFORMAT </w:instrText>
+      </w:r>
+      <w:r>
+        <w:fldChar w:fldCharType="begin"/>
+      </w:r>
+      <w:r>
+        <w:instrText xml:space="preserve"> SEQ MTEqn \h \* MERGEFORMAT </w:instrText>
+      </w:r>
+      <w:r>
+        <w:fldChar w:fldCharType="end"/>
+      </w:r>
+      <w:r>
+        <w:instrText>(</w:instrText>
+      </w:r>
+      <w:fldSimple w:instr=" SEQ MTSec \c \* Arabic \* MERGEFORMAT ">
+        <w:r>
+          <w:rPr>
+            <w:noProof/>
+          </w:rPr>
+          <w:instrText>0</w:instrText>
+        </w:r>
+      </w:fldSimple>
+      <w:r>
+        <w:instrText>.</w:instrText>
+      </w:r>
+      <w:fldSimple w:instr=" SEQ MTEqn \c \* Arabic \* MERGEFORMAT ">
+        <w:r>
+          <w:rPr>
+            <w:noProof/>
+          </w:rPr>
+          <w:instrText>4</w:instrText>
+        </w:r>
+      </w:fldSimple>
+      <w:r>
+        <w:instrText>)</w:instrText>
+      </w:r>
+      <w:r>
+        <w:fldChar w:fldCharType="end"/>
+      </w:r>
+    </w:p>
+    <w:p>
+      <w:r>
+        <w:t>Note that:</w:t>
+      </w:r>
+      <w:r>
+        <w:rPr>
+          <w:position w:val="-30"/>
+        </w:rPr>
+        <w:object w:dxaOrig="10380" w:dyaOrig="600" w14:anchorId="5E599E41">
+          <v:shape id="_x0000_i1360" type="#_x0000_t75" style="width:522pt;height:30pt" o:ole="">
+            <v:imagedata r:id="rId151" o:title=""/>
+          </v:shape>
+          <o:OLEObject Type="Embed" ProgID="Equation.DSMT4" ShapeID="_x0000_i1360" DrawAspect="Content" ObjectID="_1373556116" r:id="rId152"/>
+        </w:object>
+      </w:r>
+    </w:p>
+    <w:p>
+      <w:r>
+        <w:t xml:space="preserve">This is because </w:t>
+      </w:r>
+      <w:r>
+        <w:rPr>
+          <w:position w:val="-10"/>
+        </w:rPr>
+        <w:object w:dxaOrig="980" w:dyaOrig="380" w14:anchorId="2F1919DA">
+          <v:shape id="_x0000_i1281" type="#_x0000_t75" style="width:49pt;height:19pt" o:ole="">
+            <v:imagedata r:id="rId153" o:title=""/>
+          </v:shape>
+          <o:OLEObject Type="Embed" ProgID="Equation.DSMT4" ShapeID="_x0000_i1281" DrawAspect="Content" ObjectID="_1373556117" r:id="rId154"/>
+        </w:object>
+      </w:r>
+      <w:r>
+        <w:t xml:space="preserve"> is the unique maximum value for </w:t>
+      </w:r>
+      <w:r>
+        <w:rPr>
+          <w:position w:val="-10"/>
+        </w:rPr>
+        <w:object w:dxaOrig="920" w:dyaOrig="380" w14:anchorId="71018BCC">
+          <v:shape id="_x0000_i1285" type="#_x0000_t75" style="width:46pt;height:19pt" o:ole="">
+            <v:imagedata r:id="rId155" o:title=""/>
+          </v:shape>
+          <o:OLEObject Type="Embed" ProgID="Equation.DSMT4" ShapeID="_x0000_i1285" DrawAspect="Content" ObjectID="_1373556118" r:id="rId156"/>
+        </w:object>
+      </w:r>
+      <w:r>
+        <w:t>.</w:t>
+      </w:r>
+    </w:p>
+    <w:p/>
+    <w:p>
+      <w:r>
+        <w:t xml:space="preserve">Then (0.4) converges to </w:t>
+      </w:r>
+      <w:r>
+        <w:rPr>
+          <w:position w:val="-10"/>
+        </w:rPr>
+        <w:object w:dxaOrig="980" w:dyaOrig="380" w14:anchorId="3569D789">
+          <v:shape id="_x0000_i1325" type="#_x0000_t75" style="width:49pt;height:19pt" o:ole="">
+            <v:imagedata r:id="rId157" o:title=""/>
+          </v:shape>
+          <o:OLEObject Type="Embed" ProgID="Equation.DSMT4" ShapeID="_x0000_i1325" DrawAspect="Content" ObjectID="_1373556119" r:id="rId158"/>
+        </w:object>
+      </w:r>
+      <w:r>
+        <w:t xml:space="preserve"> as </w:t>
+      </w:r>
+      <w:r>
+        <w:rPr>
+          <w:position w:val="-4"/>
+        </w:rPr>
+        <w:object w:dxaOrig="680" w:dyaOrig="200" w14:anchorId="299E7CCA">
+          <v:shape id="_x0000_i1328" type="#_x0000_t75" style="width:34pt;height:10pt" o:ole="">
+            <v:imagedata r:id="rId159" o:title=""/>
+          </v:shape>
+          <o:OLEObject Type="Embed" ProgID="Equation.DSMT4" ShapeID="_x0000_i1328" DrawAspect="Content" ObjectID="_1373556120" r:id="rId160"/>
+        </w:object>
+      </w:r>
+      <w:r>
+        <w:t>.</w:t>
+      </w:r>
+    </w:p>
+    <w:p>
+      <w:r>
+        <w:t xml:space="preserve">Consider </w:t>
+      </w:r>
+      <w:r>
+        <w:rPr>
+          <w:position w:val="-4"/>
+        </w:rPr>
+        <w:object w:dxaOrig="760" w:dyaOrig="320" w14:anchorId="6640A9BC">
+          <v:shape id="_x0000_i1341" type="#_x0000_t75" style="width:38pt;height:16pt" o:ole="">
+            <v:imagedata r:id="rId161" o:title=""/>
+          </v:shape>
+          <o:OLEObject Type="Embed" ProgID="Equation.DSMT4" ShapeID="_x0000_i1341" DrawAspect="Content" ObjectID="_1373556121" r:id="rId162"/>
+        </w:object>
+      </w:r>
+      <w:r>
+        <w:t xml:space="preserve"> in (0.2):</w:t>
+      </w:r>
+    </w:p>
+    <w:p/>
+    <w:p>
+      <w:r>
+        <w:rPr>
+          <w:position w:val="-30"/>
+        </w:rPr>
+        <w:object w:dxaOrig="9480" w:dyaOrig="1060" w14:anchorId="0AE8D212">
+          <v:shape id="_x0000_i1363" type="#_x0000_t75" style="width:477pt;height:53pt" o:ole="">
+            <v:imagedata r:id="rId163" o:title=""/>
+          </v:shape>
+          <o:OLEObject Type="Embed" ProgID="Equation.DSMT4" ShapeID="_x0000_i1363" DrawAspect="Content" ObjectID="_1373556122" r:id="rId164"/>
+        </w:object>
+      </w:r>
+    </w:p>
+    <w:p>
+      <w:r>
+        <w:t xml:space="preserve">Therefore, </w:t>
+      </w:r>
+    </w:p>
+    <w:p>
+      <w:pPr>
+        <w:jc w:val="center"/>
+      </w:pPr>
+      <w:r>
+        <w:rPr>
           <w:position w:val="-14"/>
         </w:rPr>
-        <w:object w:dxaOrig="1100" w:dyaOrig="420">
-          <v:shape id="_x0000_i1095" type="#_x0000_t75" style="width:55pt;height:21pt" o:ole="">
-            <v:imagedata r:id="rId23" o:title=""/>
-          </v:shape>
-          <o:OLEObject Type="Embed" ProgID="Equation.DSMT4" ShapeID="_x0000_i1095" DrawAspect="Content" ObjectID="_1370542898" r:id="rId24"/>
-        </w:object>
-      </w:r>
-      <w:r>
-        <w:t xml:space="preserve"> is a probabilistic Markov motion model of target, independent of robot states. This model describes the state transition probability of the target from the prior state</w:t>
-      </w:r>
-      <w:r>
-        <w:rPr>
-          <w:position w:val="-14"/>
-        </w:rPr>
-        <w:object w:dxaOrig="420" w:dyaOrig="420">
-          <v:shape id="_x0000_i1098" type="#_x0000_t75" style="width:21pt;height:21pt" o:ole="">
-            <v:imagedata r:id="rId25" o:title=""/>
-          </v:shape>
-          <o:OLEObject Type="Embed" ProgID="Equation.DSMT4" ShapeID="_x0000_i1098" DrawAspect="Content" ObjectID="_1370542899" r:id="rId26"/>
-        </w:object>
-      </w:r>
-      <w:r>
-        <w:t xml:space="preserve">to the destination state </w:t>
-      </w:r>
-      <w:r>
-        <w:rPr>
-          <w:position w:val="-14"/>
-        </w:rPr>
-        <w:object w:dxaOrig="280" w:dyaOrig="420">
-          <v:shape id="_x0000_i1102" type="#_x0000_t75" style="width:14pt;height:21pt" o:ole="">
-            <v:imagedata r:id="rId27" o:title=""/>
-          </v:shape>
-          <o:OLEObject Type="Embed" ProgID="Equation.DSMT4" ShapeID="_x0000_i1102" DrawAspect="Content" ObjectID="_1370542900" r:id="rId28"/>
-        </w:object>
-      </w:r>
-      <w:r>
-        <w:t xml:space="preserve">. For a static target, </w:t>
-      </w:r>
-      <w:r>
-        <w:rPr>
-          <w:position w:val="-44"/>
-        </w:rPr>
-        <w:object w:dxaOrig="3080" w:dyaOrig="1000">
-          <v:shape id="_x0000_i1109" type="#_x0000_t75" style="width:154pt;height:50pt" o:ole="">
-            <v:imagedata r:id="rId29" o:title=""/>
-          </v:shape>
-          <o:OLEObject Type="Embed" ProgID="Equation.DSMT4" ShapeID="_x0000_i1109" DrawAspect="Content" ObjectID="_1370542901" r:id="rId30"/>
-        </w:object>
+        <w:object w:dxaOrig="1780" w:dyaOrig="420" w14:anchorId="1CB40D06">
+          <v:shape id="_x0000_i1373" type="#_x0000_t75" style="width:90pt;height:21pt" o:ole="">
+            <v:imagedata r:id="rId165" o:title=""/>
+          </v:shape>
+          <o:OLEObject Type="Embed" ProgID="Equation.DSMT4" ShapeID="_x0000_i1373" DrawAspect="Content" ObjectID="_1373556123" r:id="rId166"/>
+        </w:object>
+      </w:r>
+    </w:p>
+    <w:p>
+      <w:r>
+        <w:t>This implies that the probability m</w:t>
+      </w:r>
+      <w:r>
+        <w:t>ass</w:t>
+      </w:r>
+      <w:r>
+        <w:t xml:space="preserve"> will concentrate on the true location of the target</w:t>
+      </w:r>
+      <w:r>
+        <w:t>.</w:t>
+      </w:r>
+    </w:p>
+    <w:p/>
+    <w:p/>
+    <w:p>
+      <w:r>
+        <w:rPr>
+          <w:i/>
+        </w:rPr>
+        <w:t>Proposition</w:t>
       </w:r>
       <w:r>
         <w:t xml:space="preserve"> </w:t>
       </w:r>
-    </w:p>
-    <w:p>
-      <w:proofErr w:type="gramStart"/>
-      <w:r>
-        <w:t>and</w:t>
-      </w:r>
-      <w:proofErr w:type="gramEnd"/>
-      <w:r>
-        <w:t xml:space="preserve"> the above equation can be reduced to </w:t>
-      </w:r>
-      <w:r>
-        <w:rPr>
-          <w:position w:val="-14"/>
-        </w:rPr>
-        <w:object w:dxaOrig="2500" w:dyaOrig="440">
-          <v:shape id="_x0000_i1118" type="#_x0000_t75" style="width:125pt;height:22pt" o:ole="">
-            <v:imagedata r:id="rId31" o:title=""/>
-          </v:shape>
-          <o:OLEObject Type="Embed" ProgID="Equation.DSMT4" ShapeID="_x0000_i1118" DrawAspect="Content" ObjectID="_1370542902" r:id="rId32"/>
-        </w:object>
+      <w:r>
+        <w:rPr>
+          <w:i/>
+        </w:rPr>
+        <w:t>2.</w:t>
+      </w:r>
+      <w:r>
+        <w:t xml:space="preserve"> </w:t>
+      </w:r>
+      <w:r>
+        <w:t>Consider a finite set of target position</w:t>
+      </w:r>
+      <w:r>
+        <w:rPr>
+          <w:position w:val="-10"/>
+        </w:rPr>
+        <w:object w:dxaOrig="1380" w:dyaOrig="380" w14:anchorId="4604C7E2">
+          <v:shape id="_x0000_i1397" type="#_x0000_t75" style="width:69pt;height:19pt" o:ole="">
+            <v:imagedata r:id="rId167" o:title=""/>
+          </v:shape>
+          <o:OLEObject Type="Embed" ProgID="Equation.DSMT4" ShapeID="_x0000_i1397" DrawAspect="Content" ObjectID="_1373556124" r:id="rId168"/>
+        </w:object>
+      </w:r>
+      <w:r>
+        <w:t xml:space="preserve">. </w:t>
+      </w:r>
+      <w:r>
+        <w:t>Using one binary sensor (sensors can move) to detect the single static target, the posterior probability given by the Bayesian estimator will concentrate on the true location of the target, i.e.</w:t>
+      </w:r>
+    </w:p>
+    <w:p>
+      <w:pPr>
+        <w:jc w:val="center"/>
+        <w:rPr>
+          <w:position w:val="-30"/>
+        </w:rPr>
+      </w:pPr>
+      <w:r>
+        <w:rPr>
+          <w:position w:val="-48"/>
+        </w:rPr>
+        <w:object w:dxaOrig="4140" w:dyaOrig="1080" w14:anchorId="18AD451A">
+          <v:shape id="_x0000_i1389" type="#_x0000_t75" style="width:208pt;height:54pt" o:ole="">
+            <v:imagedata r:id="rId169" o:title=""/>
+          </v:shape>
+          <o:OLEObject Type="Embed" ProgID="Equation.DSMT4" ShapeID="_x0000_i1389" DrawAspect="Content" ObjectID="_1373556125" r:id="rId170"/>
+        </w:object>
+      </w:r>
+    </w:p>
+    <w:p>
+      <w:r>
+        <w:t xml:space="preserve">where </w:t>
+      </w:r>
+      <w:r>
+        <w:object w:dxaOrig="320" w:dyaOrig="320" w14:anchorId="4A40A739">
+          <v:shape id="_x0000_i1388" type="#_x0000_t75" style="width:19pt;height:19pt" o:ole="">
+            <v:imagedata r:id="rId171" o:title=""/>
+          </v:shape>
+          <o:OLEObject Type="Embed" ProgID="Equation.DSMT4" ShapeID="_x0000_i1388" DrawAspect="Content" ObjectID="_1373556126" r:id="rId172"/>
+        </w:object>
+      </w:r>
+      <w:r>
+        <w:t xml:space="preserve"> denotes the true location of the target.</w:t>
+      </w:r>
+    </w:p>
+    <w:p/>
+    <w:p>
+      <w:r>
+        <w:rPr>
+          <w:i/>
+        </w:rPr>
+        <w:t xml:space="preserve">Proof: </w:t>
+      </w:r>
+      <w:r>
+        <w:t xml:space="preserve"> Based on the Bayes estimator:</w:t>
+      </w:r>
+    </w:p>
+    <w:p>
+      <w:pPr>
+        <w:jc w:val="center"/>
+      </w:pPr>
+      <w:r>
+        <w:rPr>
+          <w:position w:val="-66"/>
+        </w:rPr>
+        <w:object w:dxaOrig="3980" w:dyaOrig="1420" w14:anchorId="33BEFE00">
+          <v:shape id="_x0000_i1402" type="#_x0000_t75" style="width:200pt;height:71pt" o:ole="">
+            <v:imagedata r:id="rId173" o:title=""/>
+          </v:shape>
+          <o:OLEObject Type="Embed" ProgID="Equation.DSMT4" ShapeID="_x0000_i1402" DrawAspect="Content" ObjectID="_1373556127" r:id="rId174"/>
+        </w:object>
+      </w:r>
+      <w:r>
+        <w:fldChar w:fldCharType="begin"/>
+      </w:r>
+      <w:r>
+        <w:instrText xml:space="preserve"> MACROBUTTON MTPlaceRef \* MERGEFORMAT </w:instrText>
+      </w:r>
+      <w:r>
+        <w:fldChar w:fldCharType="begin"/>
+      </w:r>
+      <w:r>
+        <w:instrText xml:space="preserve"> SEQ MTEqn \h \* MERGEFORMAT </w:instrText>
+      </w:r>
+      <w:r>
+        <w:fldChar w:fldCharType="end"/>
+      </w:r>
+      <w:r>
+        <w:instrText>(</w:instrText>
+      </w:r>
+      <w:fldSimple w:instr=" SEQ MTSec \c \* Arabic \* MERGEFORMAT ">
+        <w:r>
+          <w:rPr>
+            <w:noProof/>
+          </w:rPr>
+          <w:instrText>0</w:instrText>
+        </w:r>
+      </w:fldSimple>
+      <w:r>
+        <w:instrText>.</w:instrText>
+      </w:r>
+      <w:fldSimple w:instr=" SEQ MTEqn \c \* Arabic \* MERGEFORMAT ">
+        <w:r>
+          <w:rPr>
+            <w:noProof/>
+          </w:rPr>
+          <w:instrText>5</w:instrText>
+        </w:r>
+      </w:fldSimple>
+      <w:r>
+        <w:instrText>)</w:instrText>
+      </w:r>
+      <w:r>
+        <w:fldChar w:fldCharType="end"/>
       </w:r>
       <w:r>
         <w:t>.</w:t>
       </w:r>
     </w:p>
     <w:p>
-      <w:pPr>
-        <w:pStyle w:val="Heading2"/>
-      </w:pPr>
-      <w:r>
-        <w:t>Updating</w:t>
-      </w:r>
-    </w:p>
-    <w:p>
-      <w:pPr>
-        <w:pStyle w:val="MTDisplayEquation"/>
-      </w:pPr>
-      <w:r>
-        <w:t xml:space="preserve">At time step k, the neighbors of the </w:t>
-      </w:r>
-      <w:proofErr w:type="spellStart"/>
-      <w:r>
-        <w:t>ith</w:t>
-      </w:r>
-      <w:proofErr w:type="spellEnd"/>
-      <w:r>
-        <w:t xml:space="preserve"> robot, denoted as </w:t>
-      </w:r>
-      <w:r>
-        <w:rPr>
-          <w:position w:val="-14"/>
-        </w:rPr>
-        <w:object w:dxaOrig="320" w:dyaOrig="420">
-          <v:shape id="_x0000_i1047" type="#_x0000_t75" style="width:16pt;height:21pt" o:ole="">
-            <v:imagedata r:id="rId33" o:title=""/>
-          </v:shape>
-          <o:OLEObject Type="Embed" ProgID="Equation.DSMT4" ShapeID="_x0000_i1047" DrawAspect="Content" ObjectID="_1370542903" r:id="rId34"/>
-        </w:object>
-      </w:r>
-      <w:r>
-        <w:t xml:space="preserve">, </w:t>
-      </w:r>
-      <w:r>
-        <w:t xml:space="preserve">the observation of robot </w:t>
-      </w:r>
-      <w:proofErr w:type="spellStart"/>
-      <w:r>
-        <w:t>i</w:t>
-      </w:r>
-      <w:proofErr w:type="spellEnd"/>
-      <w:r>
-        <w:t xml:space="preserve"> is </w:t>
-      </w:r>
-      <w:r>
-        <w:rPr>
-          <w:position w:val="-14"/>
-        </w:rPr>
-        <w:object w:dxaOrig="320" w:dyaOrig="420">
-          <v:shape id="_x0000_i1033" type="#_x0000_t75" style="width:16pt;height:21pt" o:ole="">
-            <v:imagedata r:id="rId35" o:title=""/>
-          </v:shape>
-          <o:OLEObject Type="Embed" ProgID="Equation.DSMT4" ShapeID="_x0000_i1033" DrawAspect="Content" ObjectID="_1370542904" r:id="rId36"/>
-        </w:object>
-      </w:r>
-      <w:r>
-        <w:t xml:space="preserve"> and its corresponding observation probability for given target state </w:t>
-      </w:r>
-      <w:r>
-        <w:rPr>
-          <w:position w:val="-14"/>
-        </w:rPr>
-        <w:object w:dxaOrig="280" w:dyaOrig="420">
-          <v:shape id="_x0000_i1036" type="#_x0000_t75" style="width:14pt;height:21pt" o:ole="">
-            <v:imagedata r:id="rId37" o:title=""/>
-          </v:shape>
-          <o:OLEObject Type="Embed" ProgID="Equation.DSMT4" ShapeID="_x0000_i1036" DrawAspect="Content" ObjectID="_1370542905" r:id="rId38"/>
-        </w:object>
-      </w:r>
-      <w:proofErr w:type="gramStart"/>
-      <w:r>
-        <w:t xml:space="preserve"> ,</w:t>
-      </w:r>
-      <w:proofErr w:type="gramEnd"/>
-      <w:r>
-        <w:t xml:space="preserve"> is denoted as </w:t>
-      </w:r>
-      <w:r>
-        <w:rPr>
-          <w:position w:val="-14"/>
-        </w:rPr>
-        <w:object w:dxaOrig="920" w:dyaOrig="420">
-          <v:shape id="_x0000_i1113" type="#_x0000_t75" style="width:46pt;height:21pt" o:ole="">
-            <v:imagedata r:id="rId39" o:title=""/>
-          </v:shape>
-          <o:OLEObject Type="Embed" ProgID="Equation.DSMT4" ShapeID="_x0000_i1113" DrawAspect="Content" ObjectID="_1370542906" r:id="rId40"/>
-        </w:object>
-      </w:r>
-      <w:r>
-        <w:t xml:space="preserve"> . This is referred to as the observation likelihood for a fixed </w:t>
-      </w:r>
-      <w:r>
-        <w:rPr>
-          <w:position w:val="-14"/>
-        </w:rPr>
-        <w:object w:dxaOrig="280" w:dyaOrig="420">
-          <v:shape id="_x0000_i1042" type="#_x0000_t75" style="width:14pt;height:21pt" o:ole="">
-            <v:imagedata r:id="rId41" o:title=""/>
-          </v:shape>
-          <o:OLEObject Type="Embed" ProgID="Equation.DSMT4" ShapeID="_x0000_i1042" DrawAspect="Content" ObjectID="_1370542907" r:id="rId42"/>
-        </w:object>
-      </w:r>
-      <w:r>
-        <w:t xml:space="preserve">. It is assumed that all observations are conditionally independent given the current state. Then the target PDF is updated by using the Bayes rule: </w:t>
-      </w:r>
-    </w:p>
-    <w:p>
-      <w:pPr>
-        <w:pStyle w:val="MTDisplayEquation"/>
-      </w:pPr>
-      <w:r>
-        <w:tab/>
-      </w:r>
-      <w:r>
-        <w:rPr>
-          <w:position w:val="-34"/>
-        </w:rPr>
-        <w:object w:dxaOrig="3700" w:dyaOrig="780">
-          <v:shape id="_x0000_i1205" type="#_x0000_t75" style="width:185pt;height:39pt" o:ole="">
-            <v:imagedata r:id="rId43" o:title=""/>
-          </v:shape>
-          <o:OLEObject Type="Embed" ProgID="Equation.DSMT4" ShapeID="_x0000_i1205" DrawAspect="Content" ObjectID="_1370542908" r:id="rId44"/>
-        </w:object>
+      <w:r>
+        <w:t xml:space="preserve">For the purpose of simplicity, we consider a finite set of sensor position </w:t>
+      </w:r>
+      <w:r>
+        <w:rPr>
+          <w:position w:val="-10"/>
+        </w:rPr>
+        <w:object w:dxaOrig="1400" w:dyaOrig="380" w14:anchorId="16204884">
+          <v:shape id="_x0000_i1406" type="#_x0000_t75" style="width:70pt;height:19pt" o:ole="">
+            <v:imagedata r:id="rId175" o:title=""/>
+          </v:shape>
+          <o:OLEObject Type="Embed" ProgID="Equation.DSMT4" ShapeID="_x0000_i1406" DrawAspect="Content" ObjectID="_1373556128" r:id="rId176"/>
+        </w:object>
+      </w:r>
+      <w:r>
+        <w:t xml:space="preserve">. When n tends to infinity, positions in a subset of </w:t>
+      </w:r>
+      <w:r>
+        <w:rPr>
+          <w:position w:val="-4"/>
+        </w:rPr>
+        <w:object w:dxaOrig="320" w:dyaOrig="320" w14:anchorId="5B7EA45B">
+          <v:shape id="_x0000_i1412" type="#_x0000_t75" style="width:16pt;height:16pt" o:ole="">
+            <v:imagedata r:id="rId177" o:title=""/>
+          </v:shape>
+          <o:OLEObject Type="Embed" ProgID="Equation.DSMT4" ShapeID="_x0000_i1412" DrawAspect="Content" ObjectID="_1373556129" r:id="rId178"/>
+        </w:object>
+      </w:r>
+      <w:r>
+        <w:t xml:space="preserve">, defined as </w:t>
+      </w:r>
+      <w:r>
+        <w:rPr>
+          <w:position w:val="-8"/>
+        </w:rPr>
+        <w:object w:dxaOrig="880" w:dyaOrig="360" w14:anchorId="04AF5620">
+          <v:shape id="_x0000_i1421" type="#_x0000_t75" style="width:44pt;height:18pt" o:ole="">
+            <v:imagedata r:id="rId179" o:title=""/>
+          </v:shape>
+          <o:OLEObject Type="Embed" ProgID="Equation.DSMT4" ShapeID="_x0000_i1421" DrawAspect="Content" ObjectID="_1373556130" r:id="rId180"/>
+        </w:object>
+      </w:r>
+      <w:r>
+        <w:t xml:space="preserve">, will be visited for infinite times. </w:t>
+      </w:r>
+      <w:r>
+        <w:t xml:space="preserve">For any element in </w:t>
+      </w:r>
+      <w:r>
+        <w:rPr>
+          <w:position w:val="-4"/>
+        </w:rPr>
+        <w:object w:dxaOrig="360" w:dyaOrig="320" w14:anchorId="68000C08">
+          <v:shape id="_x0000_i1495" type="#_x0000_t75" style="width:18pt;height:16pt" o:ole="">
+            <v:imagedata r:id="rId181" o:title=""/>
+          </v:shape>
+          <o:OLEObject Type="Embed" ProgID="Equation.DSMT4" ShapeID="_x0000_i1495" DrawAspect="Content" ObjectID="_1373556131" r:id="rId182"/>
+        </w:object>
+      </w:r>
+      <w:r>
+        <w:t xml:space="preserve">, then proposition 1 applies. For elements in the set </w:t>
+      </w:r>
+      <w:r>
+        <w:rPr>
+          <w:position w:val="-4"/>
+        </w:rPr>
+        <w:object w:dxaOrig="820" w:dyaOrig="320" w14:anchorId="06945ADE">
+          <v:shape id="_x0000_i1499" type="#_x0000_t75" style="width:41pt;height:16pt" o:ole="">
+            <v:imagedata r:id="rId183" o:title=""/>
+          </v:shape>
+          <o:OLEObject Type="Embed" ProgID="Equation.DSMT4" ShapeID="_x0000_i1499" DrawAspect="Content" ObjectID="_1373556132" r:id="rId184"/>
+        </w:object>
+      </w:r>
+      <w:r>
+        <w:t>, their effects on the posterior pdf vanishes as n tends to infinity.</w:t>
+      </w:r>
+    </w:p>
+    <w:p>
+      <w:pPr>
+        <w:rPr>
+          <w:i/>
+        </w:rPr>
+      </w:pPr>
+    </w:p>
+    <w:p/>
+    <w:p>
+      <w:r>
+        <w:rPr>
+          <w:i/>
+        </w:rPr>
+        <w:t>Proposition</w:t>
       </w:r>
       <w:r>
         <w:t xml:space="preserve"> </w:t>
       </w:r>
-    </w:p>
-    <w:p>
-      <w:r>
-        <w:rPr>
-          <w:position w:val="-14"/>
-        </w:rPr>
-        <w:object w:dxaOrig="280" w:dyaOrig="420">
-          <v:shape id="_x0000_i1125" type="#_x0000_t75" style="width:14pt;height:21pt" o:ole="">
-            <v:imagedata r:id="rId45" o:title=""/>
-          </v:shape>
-          <o:OLEObject Type="Embed" ProgID="Equation.DSMT4" ShapeID="_x0000_i1125" DrawAspect="Content" ObjectID="_1370542909" r:id="rId46"/>
-        </w:object>
-      </w:r>
-      <w:r>
-        <w:t xml:space="preserve"> </w:t>
-      </w:r>
-      <w:proofErr w:type="gramStart"/>
-      <w:r>
-        <w:t>is</w:t>
-      </w:r>
-      <w:proofErr w:type="gramEnd"/>
-      <w:r>
-        <w:t xml:space="preserve"> a normalization factor, given by:</w:t>
+      <w:r>
+        <w:rPr>
+          <w:i/>
+        </w:rPr>
+        <w:t xml:space="preserve">3. </w:t>
+      </w:r>
+      <w:r>
+        <w:t>Using multiple binary sensors to detect the single static target, the posterior probability given by the Bayesian estimator will concentrate on the true location of the target after infinitely many observations, i.e.</w:t>
       </w:r>
     </w:p>
     <w:p>
       <w:pPr>
         <w:jc w:val="center"/>
-      </w:pPr>
-      <w:r>
-        <w:rPr>
-          <w:position w:val="-34"/>
-        </w:rPr>
-        <w:object w:dxaOrig="3440" w:dyaOrig="780">
-          <v:shape id="_x0000_i1129" type="#_x0000_t75" style="width:172pt;height:39pt" o:ole="">
-            <v:imagedata r:id="rId47" o:title=""/>
-          </v:shape>
-          <o:OLEObject Type="Embed" ProgID="Equation.DSMT4" ShapeID="_x0000_i1129" DrawAspect="Content" ObjectID="_1370542910" r:id="rId48"/>
-        </w:object>
-      </w:r>
-      <w:r>
-        <w:t>.</w:t>
-      </w:r>
-    </w:p>
-    <w:p>
-      <w:pPr>
-        <w:jc w:val="center"/>
-      </w:pPr>
-    </w:p>
-    <w:p>
-      <w:pPr>
-        <w:pStyle w:val="Heading1"/>
-      </w:pPr>
-      <w:r>
-        <w:t>Consensus algorithm for measurement fusion</w:t>
-      </w:r>
-    </w:p>
-    <w:p>
-      <w:r>
-        <w:t xml:space="preserve">We are interested in distributed computation for the following quantity that depends on the measurements in </w:t>
-      </w:r>
-      <w:r>
-        <w:rPr>
-          <w:position w:val="-14"/>
-        </w:rPr>
-        <w:object w:dxaOrig="320" w:dyaOrig="420">
-          <v:shape id="_x0000_i1203" type="#_x0000_t75" style="width:16pt;height:21pt" o:ole="">
-            <v:imagedata r:id="rId49" o:title=""/>
-          </v:shape>
-          <o:OLEObject Type="Embed" ProgID="Equation.DSMT4" ShapeID="_x0000_i1203" DrawAspect="Content" ObjectID="_1370542911" r:id="rId50"/>
-        </w:object>
-      </w:r>
-      <w:r>
-        <w:t>:</w:t>
-      </w:r>
-      <w:r>
-        <w:t xml:space="preserve"> </w:t>
-      </w:r>
-    </w:p>
-    <w:p>
-      <w:pPr>
-        <w:jc w:val="center"/>
-      </w:pPr>
-      <w:r>
-        <w:rPr>
-          <w:position w:val="-34"/>
-        </w:rPr>
-        <w:object w:dxaOrig="1960" w:dyaOrig="780">
-          <v:shape id="_x0000_i1208" type="#_x0000_t75" style="width:98pt;height:39pt" o:ole="">
-            <v:imagedata r:id="rId51" o:title=""/>
-          </v:shape>
-          <o:OLEObject Type="Embed" ProgID="Equation.DSMT4" ShapeID="_x0000_i1208" DrawAspect="Content" ObjectID="_1370542912" r:id="rId52"/>
-        </w:object>
-      </w:r>
-      <w:r>
-        <w:t>.</w:t>
-      </w:r>
-    </w:p>
-    <w:p>
-      <w:r>
-        <w:t>Let’s define the log-likelihood of the conditional probability</w:t>
-      </w:r>
-      <w:r>
-        <w:rPr>
-          <w:position w:val="-16"/>
-        </w:rPr>
-        <w:object w:dxaOrig="2160" w:dyaOrig="440">
-          <v:shape id="_x0000_i1215" type="#_x0000_t75" style="width:108pt;height:22pt" o:ole="">
-            <v:imagedata r:id="rId53" o:title=""/>
-          </v:shape>
-          <o:OLEObject Type="Embed" ProgID="Equation.DSMT4" ShapeID="_x0000_i1215" DrawAspect="Content" ObjectID="_1370542913" r:id="rId54"/>
-        </w:object>
-      </w:r>
-      <w:r>
-        <w:t xml:space="preserve">. </w:t>
-      </w:r>
-    </w:p>
-    <w:p>
-      <w:r>
-        <w:t>Then we have:</w:t>
-      </w:r>
-    </w:p>
-    <w:p>
-      <w:pPr>
-        <w:jc w:val="center"/>
-      </w:pPr>
-      <w:r>
-        <w:rPr>
-          <w:position w:val="-32"/>
-        </w:rPr>
-        <w:object w:dxaOrig="2140" w:dyaOrig="780">
-          <v:shape id="_x0000_i1213" type="#_x0000_t75" style="width:107pt;height:39pt" o:ole="">
-            <v:imagedata r:id="rId55" o:title=""/>
-          </v:shape>
-          <o:OLEObject Type="Embed" ProgID="Equation.DSMT4" ShapeID="_x0000_i1213" DrawAspect="Content" ObjectID="_1370542914" r:id="rId56"/>
-        </w:object>
-      </w:r>
-      <w:r>
-        <w:t>.</w:t>
+        <w:rPr>
+          <w:position w:val="-30"/>
+        </w:rPr>
+      </w:pPr>
+      <w:r>
+        <w:rPr>
+          <w:position w:val="-48"/>
+        </w:rPr>
+        <w:object w:dxaOrig="4980" w:dyaOrig="1080" w14:anchorId="5479D3F0">
+          <v:shape id="_x0000_i1502" type="#_x0000_t75" style="width:250pt;height:54pt" o:ole="">
+            <v:imagedata r:id="rId185" o:title=""/>
+          </v:shape>
+          <o:OLEObject Type="Embed" ProgID="Equation.DSMT4" ShapeID="_x0000_i1502" DrawAspect="Content" ObjectID="_1373556133" r:id="rId186"/>
+        </w:object>
+      </w:r>
+    </w:p>
+    <w:p>
+      <w:r>
+        <w:t xml:space="preserve">where </w:t>
+      </w:r>
+      <w:r>
+        <w:object w:dxaOrig="320" w:dyaOrig="320" w14:anchorId="60C46E95">
+          <v:shape id="_x0000_i1374" type="#_x0000_t75" style="width:19pt;height:19pt" o:ole="">
+            <v:imagedata r:id="rId187" o:title=""/>
+          </v:shape>
+          <o:OLEObject Type="Embed" ProgID="Equation.DSMT4" ShapeID="_x0000_i1374" DrawAspect="Content" ObjectID="_1373556134" r:id="rId188"/>
+        </w:object>
+      </w:r>
+      <w:r>
+        <w:t xml:space="preserve"> denotes the true location of the target.</w:t>
+      </w:r>
+    </w:p>
+    <w:p/>
+    <w:p>
+      <w:r>
+        <w:rPr>
+          <w:i/>
+        </w:rPr>
+        <w:t xml:space="preserve">Proof: </w:t>
+      </w:r>
+      <w:r>
+        <w:t xml:space="preserve">since each sensor’s position is independent from other sensors. Therefore </w:t>
+      </w:r>
+      <w:r>
+        <w:t xml:space="preserve">proposition 2 </w:t>
+      </w:r>
+      <w:r>
+        <w:t>can apply to each sensor. The by similar derivation in the proof of proposition 1, we can prove the proposition 3.</w:t>
       </w:r>
       <w:bookmarkStart w:id="0" w:name="_GoBack"/>
       <w:bookmarkEnd w:id="0"/>
     </w:p>
-    <w:p>
-      <w:r>
-        <w:t xml:space="preserve">The average consensus algorithm to compute </w:t>
-      </w:r>
-      <w:r>
-        <w:rPr>
-          <w:position w:val="-14"/>
-        </w:rPr>
-        <w:object w:dxaOrig="580" w:dyaOrig="420">
-          <v:shape id="_x0000_i1220" type="#_x0000_t75" style="width:29pt;height:21pt" o:ole="">
-            <v:imagedata r:id="rId57" o:title=""/>
-          </v:shape>
-          <o:OLEObject Type="Embed" ProgID="Equation.DSMT4" ShapeID="_x0000_i1220" DrawAspect="Content" ObjectID="_1370542915" r:id="rId58"/>
-        </w:object>
-      </w:r>
-      <w:r>
-        <w:t xml:space="preserve"> in a distributed way is:</w:t>
-      </w:r>
-    </w:p>
-    <w:p/>
-    <w:p>
-      <w:pPr>
-        <w:jc w:val="center"/>
-      </w:pPr>
-      <w:r>
-        <w:rPr>
-          <w:position w:val="-34"/>
-        </w:rPr>
-        <w:object w:dxaOrig="3640" w:dyaOrig="780">
-          <v:shape id="_x0000_i1175" type="#_x0000_t75" style="width:182pt;height:39pt" o:ole="">
-            <v:imagedata r:id="rId59" o:title=""/>
-          </v:shape>
-          <o:OLEObject Type="Embed" ProgID="Equation.DSMT4" ShapeID="_x0000_i1175" DrawAspect="Content" ObjectID="_1370542916" r:id="rId60"/>
-        </w:object>
-      </w:r>
-    </w:p>
-    <w:p>
-      <w:proofErr w:type="gramStart"/>
-      <w:r>
-        <w:t>with</w:t>
-      </w:r>
-      <w:proofErr w:type="gramEnd"/>
-      <w:r>
-        <w:t xml:space="preserve"> </w:t>
-      </w:r>
-      <w:r>
-        <w:rPr>
-          <w:position w:val="-28"/>
-        </w:rPr>
-        <w:object w:dxaOrig="1240" w:dyaOrig="700">
-          <v:shape id="_x0000_i1181" type="#_x0000_t75" style="width:62pt;height:35pt" o:ole="">
-            <v:imagedata r:id="rId61" o:title=""/>
-          </v:shape>
-          <o:OLEObject Type="Embed" ProgID="Equation.DSMT4" ShapeID="_x0000_i1181" DrawAspect="Content" ObjectID="_1370542917" r:id="rId62"/>
-        </w:object>
-      </w:r>
-      <w:r>
-        <w:t xml:space="preserve"> that depends on the maximum node degree of the network </w:t>
-      </w:r>
-      <w:r>
-        <w:rPr>
-          <w:position w:val="-20"/>
-        </w:rPr>
-        <w:object w:dxaOrig="1300" w:dyaOrig="480">
-          <v:shape id="_x0000_i1186" type="#_x0000_t75" style="width:65pt;height:24pt" o:ole="">
-            <v:imagedata r:id="rId63" o:title=""/>
-          </v:shape>
-          <o:OLEObject Type="Embed" ProgID="Equation.DSMT4" ShapeID="_x0000_i1186" DrawAspect="Content" ObjectID="_1370542918" r:id="rId64"/>
-        </w:object>
-      </w:r>
-      <w:r>
-        <w:t xml:space="preserve">. </w:t>
-      </w:r>
-    </w:p>
-    <w:p/>
-    <w:p/>
     <w:p/>
     <w:sectPr>
       <w:pgSz w:w="12240" w:h="15840"/>
@@ -1326,6 +2729,24 @@
     <w:abstractNumId w:val="1"/>
   </w:num>
   <w:num w:numId="9">
+    <w:abstractNumId w:val="3"/>
+  </w:num>
+  <w:num w:numId="10">
+    <w:abstractNumId w:val="3"/>
+  </w:num>
+  <w:num w:numId="11">
+    <w:abstractNumId w:val="3"/>
+  </w:num>
+  <w:num w:numId="12">
+    <w:abstractNumId w:val="3"/>
+  </w:num>
+  <w:num w:numId="13">
+    <w:abstractNumId w:val="3"/>
+  </w:num>
+  <w:num w:numId="14">
+    <w:abstractNumId w:val="3"/>
+  </w:num>
+  <w:num w:numId="15">
     <w:abstractNumId w:val="3"/>
   </w:num>
 </w:numbering>
@@ -1486,6 +2907,7 @@
   <w:style w:type="paragraph" w:default="1" w:styleId="Normal">
     <w:name w:val="Normal"/>
     <w:qFormat/>
+    <w:rsid w:val="00480174"/>
   </w:style>
   <w:style w:type="paragraph" w:styleId="Heading1">
     <w:name w:val="heading 1"/>
@@ -2844,7 +4266,7 @@
 </file>
 
 <file path=customXml/itemProps1.xml><?xml version="1.0" encoding="utf-8"?>
-<ds:datastoreItem xmlns:ds="http://schemas.openxmlformats.org/officeDocument/2006/customXml" ds:itemID="{788FE0E7-7662-9D4C-B67B-7D70692438BE}">
+<ds:datastoreItem xmlns:ds="http://schemas.openxmlformats.org/officeDocument/2006/customXml" ds:itemID="{5B542F59-2A69-AC49-B020-6546CBFBC3A4}">
   <ds:schemaRefs>
     <ds:schemaRef ds:uri="http://schemas.openxmlformats.org/officeDocument/2006/bibliography"/>
   </ds:schemaRefs>

</xml_diff>